<commit_message>
added table of contnt in phase_1 document
</commit_message>
<xml_diff>
--- a/documents/phase1_implementation_document_1.0.0.docx
+++ b/documents/phase1_implementation_document_1.0.0.docx
@@ -54,10 +54,7 @@
         <w:t>Document Version:</w:t>
       </w:r>
       <w:r>
-        <w:t xml:space="preserve"> 1.0.0</w:t>
-      </w:r>
-      <w:r>
-        <w:t xml:space="preserve"> </w:t>
+        <w:t xml:space="preserve"> 1.0.0 </w:t>
       </w:r>
       <w:r>
         <w:rPr>
@@ -167,6 +164,7 @@
       </w:pPr>
       <w:bookmarkStart w:id="0" w:name="_Toc207956987"/>
       <w:bookmarkStart w:id="1" w:name="_Toc211452309"/>
+      <w:bookmarkStart w:id="2" w:name="_Toc211596314"/>
       <w:r>
         <w:rPr>
           <w:b w:val="0"/>
@@ -250,7 +248,7 @@
                                           </pic:cNvPicPr>
                                         </pic:nvPicPr>
                                         <pic:blipFill>
-                                          <a:blip r:embed="rId7">
+                                          <a:blip r:embed="rId8">
                                             <a:extLst>
                                               <a:ext uri="{28A0092B-C50C-407E-A947-70E740481C1C}">
                                                 <a14:useLocalDpi xmlns:a14="http://schemas.microsoft.com/office/drawing/2010/main" val="0"/>
@@ -334,7 +332,7 @@
                                     </pic:cNvPicPr>
                                   </pic:nvPicPr>
                                   <pic:blipFill>
-                                    <a:blip r:embed="rId7">
+                                    <a:blip r:embed="rId8">
                                       <a:extLst>
                                         <a:ext uri="{28A0092B-C50C-407E-A947-70E740481C1C}">
                                           <a14:useLocalDpi xmlns:a14="http://schemas.microsoft.com/office/drawing/2010/main" val="0"/>
@@ -452,7 +450,7 @@
                                           <pic:cNvPicPr/>
                                         </pic:nvPicPr>
                                         <pic:blipFill rotWithShape="1">
-                                          <a:blip r:embed="rId8" cstate="print">
+                                          <a:blip r:embed="rId9" cstate="print">
                                             <a:extLst>
                                               <a:ext uri="{28A0092B-C50C-407E-A947-70E740481C1C}">
                                                 <a14:useLocalDpi xmlns:a14="http://schemas.microsoft.com/office/drawing/2010/main" val="0"/>
@@ -531,7 +529,7 @@
                                     <pic:cNvPicPr/>
                                   </pic:nvPicPr>
                                   <pic:blipFill rotWithShape="1">
-                                    <a:blip r:embed="rId8" cstate="print">
+                                    <a:blip r:embed="rId9" cstate="print">
                                       <a:extLst>
                                         <a:ext uri="{28A0092B-C50C-407E-A947-70E740481C1C}">
                                           <a14:useLocalDpi xmlns:a14="http://schemas.microsoft.com/office/drawing/2010/main" val="0"/>
@@ -654,7 +652,7 @@
                                           </pic:cNvPicPr>
                                         </pic:nvPicPr>
                                         <pic:blipFill>
-                                          <a:blip r:embed="rId9">
+                                          <a:blip r:embed="rId10">
                                             <a:extLst>
                                               <a:ext uri="{28A0092B-C50C-407E-A947-70E740481C1C}">
                                                 <a14:useLocalDpi xmlns:a14="http://schemas.microsoft.com/office/drawing/2010/main" val="0"/>
@@ -734,7 +732,7 @@
                                     </pic:cNvPicPr>
                                   </pic:nvPicPr>
                                   <pic:blipFill>
-                                    <a:blip r:embed="rId9">
+                                    <a:blip r:embed="rId10">
                                       <a:extLst>
                                         <a:ext uri="{28A0092B-C50C-407E-A947-70E740481C1C}">
                                           <a14:useLocalDpi xmlns:a14="http://schemas.microsoft.com/office/drawing/2010/main" val="0"/>
@@ -854,7 +852,7 @@
                                           </pic:cNvPicPr>
                                         </pic:nvPicPr>
                                         <pic:blipFill rotWithShape="1">
-                                          <a:blip r:embed="rId10">
+                                          <a:blip r:embed="rId11">
                                             <a:extLst>
                                               <a:ext uri="{28A0092B-C50C-407E-A947-70E740481C1C}">
                                                 <a14:useLocalDpi xmlns:a14="http://schemas.microsoft.com/office/drawing/2010/main" val="0"/>
@@ -937,7 +935,7 @@
                                     </pic:cNvPicPr>
                                   </pic:nvPicPr>
                                   <pic:blipFill rotWithShape="1">
-                                    <a:blip r:embed="rId10">
+                                    <a:blip r:embed="rId11">
                                       <a:extLst>
                                         <a:ext uri="{28A0092B-C50C-407E-A947-70E740481C1C}">
                                           <a14:useLocalDpi xmlns:a14="http://schemas.microsoft.com/office/drawing/2010/main" val="0"/>
@@ -981,6 +979,7 @@
       </w:r>
       <w:bookmarkEnd w:id="0"/>
       <w:bookmarkEnd w:id="1"/>
+      <w:bookmarkEnd w:id="2"/>
     </w:p>
     <w:tbl>
       <w:tblPr>
@@ -1557,9 +1556,2269 @@
     <w:p>
       <w:pPr>
         <w:pStyle w:val="NormalWeb"/>
+        <w:rPr>
+          <w:rStyle w:val="selected"/>
+        </w:rPr>
       </w:pPr>
-      <w:bookmarkStart w:id="2" w:name="_GoBack"/>
-      <w:bookmarkEnd w:id="2"/>
+    </w:p>
+    <w:sdt>
+      <w:sdtPr>
+        <w:id w:val="-557627601"/>
+        <w:docPartObj>
+          <w:docPartGallery w:val="Table of Contents"/>
+          <w:docPartUnique/>
+        </w:docPartObj>
+      </w:sdtPr>
+      <w:sdtEndPr>
+        <w:rPr>
+          <w:rFonts w:asciiTheme="minorHAnsi" w:eastAsiaTheme="minorHAnsi" w:hAnsiTheme="minorHAnsi" w:cstheme="minorBidi"/>
+          <w:b/>
+          <w:bCs/>
+          <w:noProof/>
+          <w:color w:val="auto"/>
+          <w:sz w:val="22"/>
+          <w:szCs w:val="22"/>
+        </w:rPr>
+      </w:sdtEndPr>
+      <w:sdtContent>
+        <w:p>
+          <w:pPr>
+            <w:pStyle w:val="TOCHeading"/>
+            <w:rPr>
+              <w:rFonts w:ascii="Times New Roman" w:hAnsi="Times New Roman" w:cs="Times New Roman"/>
+            </w:rPr>
+          </w:pPr>
+          <w:r>
+            <w:rPr>
+              <w:rFonts w:ascii="Times New Roman" w:hAnsi="Times New Roman" w:cs="Times New Roman"/>
+            </w:rPr>
+            <w:t>Contents</w:t>
+          </w:r>
+          <w:bookmarkStart w:id="3" w:name="_GoBack"/>
+          <w:bookmarkEnd w:id="3"/>
+        </w:p>
+        <w:p>
+          <w:pPr>
+            <w:pStyle w:val="TOC1"/>
+            <w:tabs>
+              <w:tab w:val="right" w:leader="dot" w:pos="9350"/>
+            </w:tabs>
+            <w:rPr>
+              <w:rFonts w:eastAsiaTheme="minorEastAsia"/>
+              <w:noProof/>
+            </w:rPr>
+          </w:pPr>
+          <w:r>
+            <w:rPr>
+              <w:rFonts w:ascii="Times New Roman" w:hAnsi="Times New Roman" w:cs="Times New Roman"/>
+              <w:b/>
+              <w:bCs/>
+              <w:noProof/>
+            </w:rPr>
+            <w:fldChar w:fldCharType="begin"/>
+          </w:r>
+          <w:r>
+            <w:rPr>
+              <w:rFonts w:ascii="Times New Roman" w:hAnsi="Times New Roman" w:cs="Times New Roman"/>
+              <w:b/>
+              <w:bCs/>
+              <w:noProof/>
+            </w:rPr>
+            <w:instrText xml:space="preserve"> TOC \o "1-3" \h \z \u </w:instrText>
+          </w:r>
+          <w:r>
+            <w:rPr>
+              <w:rFonts w:ascii="Times New Roman" w:hAnsi="Times New Roman" w:cs="Times New Roman"/>
+              <w:b/>
+              <w:bCs/>
+              <w:noProof/>
+            </w:rPr>
+            <w:fldChar w:fldCharType="separate"/>
+          </w:r>
+          <w:hyperlink w:anchor="_Toc211596314" w:history="1">
+            <w:r>
+              <w:rPr>
+                <w:noProof/>
+                <w:webHidden/>
+              </w:rPr>
+              <w:tab/>
+            </w:r>
+            <w:r>
+              <w:rPr>
+                <w:noProof/>
+                <w:webHidden/>
+              </w:rPr>
+              <w:fldChar w:fldCharType="begin"/>
+            </w:r>
+            <w:r>
+              <w:rPr>
+                <w:noProof/>
+                <w:webHidden/>
+              </w:rPr>
+              <w:instrText xml:space="preserve"> PAGEREF _Toc211596314 \h </w:instrText>
+            </w:r>
+            <w:r>
+              <w:rPr>
+                <w:noProof/>
+                <w:webHidden/>
+              </w:rPr>
+            </w:r>
+            <w:r>
+              <w:rPr>
+                <w:noProof/>
+                <w:webHidden/>
+              </w:rPr>
+              <w:fldChar w:fldCharType="separate"/>
+            </w:r>
+            <w:r>
+              <w:rPr>
+                <w:noProof/>
+                <w:webHidden/>
+              </w:rPr>
+              <w:t>1</w:t>
+            </w:r>
+            <w:r>
+              <w:rPr>
+                <w:noProof/>
+                <w:webHidden/>
+              </w:rPr>
+              <w:fldChar w:fldCharType="end"/>
+            </w:r>
+          </w:hyperlink>
+        </w:p>
+        <w:p>
+          <w:pPr>
+            <w:pStyle w:val="TOC1"/>
+            <w:tabs>
+              <w:tab w:val="left" w:pos="440"/>
+              <w:tab w:val="right" w:leader="dot" w:pos="9350"/>
+            </w:tabs>
+            <w:rPr>
+              <w:rFonts w:eastAsiaTheme="minorEastAsia"/>
+              <w:noProof/>
+            </w:rPr>
+          </w:pPr>
+          <w:hyperlink w:anchor="_Toc211596315" w:history="1">
+            <w:r>
+              <w:rPr>
+                <w:rStyle w:val="Hyperlink"/>
+                <w:noProof/>
+              </w:rPr>
+              <w:t>1.</w:t>
+            </w:r>
+            <w:r>
+              <w:rPr>
+                <w:rFonts w:eastAsiaTheme="minorEastAsia"/>
+                <w:noProof/>
+              </w:rPr>
+              <w:tab/>
+            </w:r>
+            <w:r>
+              <w:rPr>
+                <w:rStyle w:val="Hyperlink"/>
+                <w:noProof/>
+              </w:rPr>
+              <w:t>HIGH PRIORITY USE CASES TO REQUIREMENTS MAPPING</w:t>
+            </w:r>
+            <w:r>
+              <w:rPr>
+                <w:noProof/>
+                <w:webHidden/>
+              </w:rPr>
+              <w:tab/>
+            </w:r>
+            <w:r>
+              <w:rPr>
+                <w:noProof/>
+                <w:webHidden/>
+              </w:rPr>
+              <w:fldChar w:fldCharType="begin"/>
+            </w:r>
+            <w:r>
+              <w:rPr>
+                <w:noProof/>
+                <w:webHidden/>
+              </w:rPr>
+              <w:instrText xml:space="preserve"> PAGEREF _Toc211596315 \h </w:instrText>
+            </w:r>
+            <w:r>
+              <w:rPr>
+                <w:noProof/>
+                <w:webHidden/>
+              </w:rPr>
+            </w:r>
+            <w:r>
+              <w:rPr>
+                <w:noProof/>
+                <w:webHidden/>
+              </w:rPr>
+              <w:fldChar w:fldCharType="separate"/>
+            </w:r>
+            <w:r>
+              <w:rPr>
+                <w:noProof/>
+                <w:webHidden/>
+              </w:rPr>
+              <w:t>3</w:t>
+            </w:r>
+            <w:r>
+              <w:rPr>
+                <w:noProof/>
+                <w:webHidden/>
+              </w:rPr>
+              <w:fldChar w:fldCharType="end"/>
+            </w:r>
+          </w:hyperlink>
+        </w:p>
+        <w:p>
+          <w:pPr>
+            <w:pStyle w:val="TOC2"/>
+            <w:tabs>
+              <w:tab w:val="left" w:pos="880"/>
+              <w:tab w:val="right" w:leader="dot" w:pos="9350"/>
+            </w:tabs>
+            <w:rPr>
+              <w:rFonts w:eastAsiaTheme="minorEastAsia"/>
+              <w:noProof/>
+            </w:rPr>
+          </w:pPr>
+          <w:hyperlink w:anchor="_Toc211596316" w:history="1">
+            <w:r>
+              <w:rPr>
+                <w:rStyle w:val="Hyperlink"/>
+                <w:noProof/>
+              </w:rPr>
+              <w:t>1.1.</w:t>
+            </w:r>
+            <w:r>
+              <w:rPr>
+                <w:rFonts w:eastAsiaTheme="minorEastAsia"/>
+                <w:noProof/>
+              </w:rPr>
+              <w:tab/>
+            </w:r>
+            <w:r>
+              <w:rPr>
+                <w:rStyle w:val="Hyperlink"/>
+                <w:noProof/>
+              </w:rPr>
+              <w:t>Mobile App Use Cases (P1)</w:t>
+            </w:r>
+            <w:r>
+              <w:rPr>
+                <w:noProof/>
+                <w:webHidden/>
+              </w:rPr>
+              <w:tab/>
+            </w:r>
+            <w:r>
+              <w:rPr>
+                <w:noProof/>
+                <w:webHidden/>
+              </w:rPr>
+              <w:fldChar w:fldCharType="begin"/>
+            </w:r>
+            <w:r>
+              <w:rPr>
+                <w:noProof/>
+                <w:webHidden/>
+              </w:rPr>
+              <w:instrText xml:space="preserve"> PAGEREF _Toc211596316 \h </w:instrText>
+            </w:r>
+            <w:r>
+              <w:rPr>
+                <w:noProof/>
+                <w:webHidden/>
+              </w:rPr>
+            </w:r>
+            <w:r>
+              <w:rPr>
+                <w:noProof/>
+                <w:webHidden/>
+              </w:rPr>
+              <w:fldChar w:fldCharType="separate"/>
+            </w:r>
+            <w:r>
+              <w:rPr>
+                <w:noProof/>
+                <w:webHidden/>
+              </w:rPr>
+              <w:t>3</w:t>
+            </w:r>
+            <w:r>
+              <w:rPr>
+                <w:noProof/>
+                <w:webHidden/>
+              </w:rPr>
+              <w:fldChar w:fldCharType="end"/>
+            </w:r>
+          </w:hyperlink>
+        </w:p>
+        <w:p>
+          <w:pPr>
+            <w:pStyle w:val="TOC2"/>
+            <w:tabs>
+              <w:tab w:val="left" w:pos="880"/>
+              <w:tab w:val="right" w:leader="dot" w:pos="9350"/>
+            </w:tabs>
+            <w:rPr>
+              <w:rFonts w:eastAsiaTheme="minorEastAsia"/>
+              <w:noProof/>
+            </w:rPr>
+          </w:pPr>
+          <w:hyperlink w:anchor="_Toc211596317" w:history="1">
+            <w:r>
+              <w:rPr>
+                <w:rStyle w:val="Hyperlink"/>
+                <w:noProof/>
+              </w:rPr>
+              <w:t>1.2.</w:t>
+            </w:r>
+            <w:r>
+              <w:rPr>
+                <w:rFonts w:eastAsiaTheme="minorEastAsia"/>
+                <w:noProof/>
+              </w:rPr>
+              <w:tab/>
+            </w:r>
+            <w:r>
+              <w:rPr>
+                <w:rStyle w:val="Hyperlink"/>
+                <w:noProof/>
+              </w:rPr>
+              <w:t>Local Server Use Cases (P1)</w:t>
+            </w:r>
+            <w:r>
+              <w:rPr>
+                <w:noProof/>
+                <w:webHidden/>
+              </w:rPr>
+              <w:tab/>
+            </w:r>
+            <w:r>
+              <w:rPr>
+                <w:noProof/>
+                <w:webHidden/>
+              </w:rPr>
+              <w:fldChar w:fldCharType="begin"/>
+            </w:r>
+            <w:r>
+              <w:rPr>
+                <w:noProof/>
+                <w:webHidden/>
+              </w:rPr>
+              <w:instrText xml:space="preserve"> PAGEREF _Toc211596317 \h </w:instrText>
+            </w:r>
+            <w:r>
+              <w:rPr>
+                <w:noProof/>
+                <w:webHidden/>
+              </w:rPr>
+            </w:r>
+            <w:r>
+              <w:rPr>
+                <w:noProof/>
+                <w:webHidden/>
+              </w:rPr>
+              <w:fldChar w:fldCharType="separate"/>
+            </w:r>
+            <w:r>
+              <w:rPr>
+                <w:noProof/>
+                <w:webHidden/>
+              </w:rPr>
+              <w:t>4</w:t>
+            </w:r>
+            <w:r>
+              <w:rPr>
+                <w:noProof/>
+                <w:webHidden/>
+              </w:rPr>
+              <w:fldChar w:fldCharType="end"/>
+            </w:r>
+          </w:hyperlink>
+        </w:p>
+        <w:p>
+          <w:pPr>
+            <w:pStyle w:val="TOC2"/>
+            <w:tabs>
+              <w:tab w:val="left" w:pos="880"/>
+              <w:tab w:val="right" w:leader="dot" w:pos="9350"/>
+            </w:tabs>
+            <w:rPr>
+              <w:rFonts w:eastAsiaTheme="minorEastAsia"/>
+              <w:noProof/>
+            </w:rPr>
+          </w:pPr>
+          <w:hyperlink w:anchor="_Toc211596318" w:history="1">
+            <w:r>
+              <w:rPr>
+                <w:rStyle w:val="Hyperlink"/>
+                <w:noProof/>
+              </w:rPr>
+              <w:t>1.3.</w:t>
+            </w:r>
+            <w:r>
+              <w:rPr>
+                <w:rFonts w:eastAsiaTheme="minorEastAsia"/>
+                <w:noProof/>
+              </w:rPr>
+              <w:tab/>
+            </w:r>
+            <w:r>
+              <w:rPr>
+                <w:rStyle w:val="Hyperlink"/>
+                <w:noProof/>
+              </w:rPr>
+              <w:t>Cloud Server Use Cases (P1)</w:t>
+            </w:r>
+            <w:r>
+              <w:rPr>
+                <w:noProof/>
+                <w:webHidden/>
+              </w:rPr>
+              <w:tab/>
+            </w:r>
+            <w:r>
+              <w:rPr>
+                <w:noProof/>
+                <w:webHidden/>
+              </w:rPr>
+              <w:fldChar w:fldCharType="begin"/>
+            </w:r>
+            <w:r>
+              <w:rPr>
+                <w:noProof/>
+                <w:webHidden/>
+              </w:rPr>
+              <w:instrText xml:space="preserve"> PAGEREF _Toc211596318 \h </w:instrText>
+            </w:r>
+            <w:r>
+              <w:rPr>
+                <w:noProof/>
+                <w:webHidden/>
+              </w:rPr>
+            </w:r>
+            <w:r>
+              <w:rPr>
+                <w:noProof/>
+                <w:webHidden/>
+              </w:rPr>
+              <w:fldChar w:fldCharType="separate"/>
+            </w:r>
+            <w:r>
+              <w:rPr>
+                <w:noProof/>
+                <w:webHidden/>
+              </w:rPr>
+              <w:t>4</w:t>
+            </w:r>
+            <w:r>
+              <w:rPr>
+                <w:noProof/>
+                <w:webHidden/>
+              </w:rPr>
+              <w:fldChar w:fldCharType="end"/>
+            </w:r>
+          </w:hyperlink>
+        </w:p>
+        <w:p>
+          <w:pPr>
+            <w:pStyle w:val="TOC2"/>
+            <w:tabs>
+              <w:tab w:val="left" w:pos="880"/>
+              <w:tab w:val="right" w:leader="dot" w:pos="9350"/>
+            </w:tabs>
+            <w:rPr>
+              <w:rFonts w:eastAsiaTheme="minorEastAsia"/>
+              <w:noProof/>
+            </w:rPr>
+          </w:pPr>
+          <w:hyperlink w:anchor="_Toc211596319" w:history="1">
+            <w:r>
+              <w:rPr>
+                <w:rStyle w:val="Hyperlink"/>
+                <w:noProof/>
+              </w:rPr>
+              <w:t>1.4.</w:t>
+            </w:r>
+            <w:r>
+              <w:rPr>
+                <w:rFonts w:eastAsiaTheme="minorEastAsia"/>
+                <w:noProof/>
+              </w:rPr>
+              <w:tab/>
+            </w:r>
+            <w:r>
+              <w:rPr>
+                <w:rStyle w:val="Hyperlink"/>
+                <w:noProof/>
+              </w:rPr>
+              <w:t>Web App Use Cases (P1)</w:t>
+            </w:r>
+            <w:r>
+              <w:rPr>
+                <w:noProof/>
+                <w:webHidden/>
+              </w:rPr>
+              <w:tab/>
+            </w:r>
+            <w:r>
+              <w:rPr>
+                <w:noProof/>
+                <w:webHidden/>
+              </w:rPr>
+              <w:fldChar w:fldCharType="begin"/>
+            </w:r>
+            <w:r>
+              <w:rPr>
+                <w:noProof/>
+                <w:webHidden/>
+              </w:rPr>
+              <w:instrText xml:space="preserve"> PAGEREF _Toc211596319 \h </w:instrText>
+            </w:r>
+            <w:r>
+              <w:rPr>
+                <w:noProof/>
+                <w:webHidden/>
+              </w:rPr>
+            </w:r>
+            <w:r>
+              <w:rPr>
+                <w:noProof/>
+                <w:webHidden/>
+              </w:rPr>
+              <w:fldChar w:fldCharType="separate"/>
+            </w:r>
+            <w:r>
+              <w:rPr>
+                <w:noProof/>
+                <w:webHidden/>
+              </w:rPr>
+              <w:t>5</w:t>
+            </w:r>
+            <w:r>
+              <w:rPr>
+                <w:noProof/>
+                <w:webHidden/>
+              </w:rPr>
+              <w:fldChar w:fldCharType="end"/>
+            </w:r>
+          </w:hyperlink>
+        </w:p>
+        <w:p>
+          <w:pPr>
+            <w:pStyle w:val="TOC1"/>
+            <w:tabs>
+              <w:tab w:val="left" w:pos="440"/>
+              <w:tab w:val="right" w:leader="dot" w:pos="9350"/>
+            </w:tabs>
+            <w:rPr>
+              <w:rFonts w:eastAsiaTheme="minorEastAsia"/>
+              <w:noProof/>
+            </w:rPr>
+          </w:pPr>
+          <w:hyperlink w:anchor="_Toc211596320" w:history="1">
+            <w:r>
+              <w:rPr>
+                <w:rStyle w:val="Hyperlink"/>
+                <w:noProof/>
+              </w:rPr>
+              <w:t>2.</w:t>
+            </w:r>
+            <w:r>
+              <w:rPr>
+                <w:rFonts w:eastAsiaTheme="minorEastAsia"/>
+                <w:noProof/>
+              </w:rPr>
+              <w:tab/>
+            </w:r>
+            <w:r>
+              <w:rPr>
+                <w:rStyle w:val="Hyperlink"/>
+                <w:noProof/>
+              </w:rPr>
+              <w:t>IMPLEMENTATION PRIORITY MATRIX</w:t>
+            </w:r>
+            <w:r>
+              <w:rPr>
+                <w:noProof/>
+                <w:webHidden/>
+              </w:rPr>
+              <w:tab/>
+            </w:r>
+            <w:r>
+              <w:rPr>
+                <w:noProof/>
+                <w:webHidden/>
+              </w:rPr>
+              <w:fldChar w:fldCharType="begin"/>
+            </w:r>
+            <w:r>
+              <w:rPr>
+                <w:noProof/>
+                <w:webHidden/>
+              </w:rPr>
+              <w:instrText xml:space="preserve"> PAGEREF _Toc211596320 \h </w:instrText>
+            </w:r>
+            <w:r>
+              <w:rPr>
+                <w:noProof/>
+                <w:webHidden/>
+              </w:rPr>
+            </w:r>
+            <w:r>
+              <w:rPr>
+                <w:noProof/>
+                <w:webHidden/>
+              </w:rPr>
+              <w:fldChar w:fldCharType="separate"/>
+            </w:r>
+            <w:r>
+              <w:rPr>
+                <w:noProof/>
+                <w:webHidden/>
+              </w:rPr>
+              <w:t>6</w:t>
+            </w:r>
+            <w:r>
+              <w:rPr>
+                <w:noProof/>
+                <w:webHidden/>
+              </w:rPr>
+              <w:fldChar w:fldCharType="end"/>
+            </w:r>
+          </w:hyperlink>
+        </w:p>
+        <w:p>
+          <w:pPr>
+            <w:pStyle w:val="TOC2"/>
+            <w:tabs>
+              <w:tab w:val="left" w:pos="880"/>
+              <w:tab w:val="right" w:leader="dot" w:pos="9350"/>
+            </w:tabs>
+            <w:rPr>
+              <w:rFonts w:eastAsiaTheme="minorEastAsia"/>
+              <w:noProof/>
+            </w:rPr>
+          </w:pPr>
+          <w:hyperlink w:anchor="_Toc211596321" w:history="1">
+            <w:r>
+              <w:rPr>
+                <w:rStyle w:val="Hyperlink"/>
+                <w:noProof/>
+              </w:rPr>
+              <w:t>2.1.</w:t>
+            </w:r>
+            <w:r>
+              <w:rPr>
+                <w:rFonts w:eastAsiaTheme="minorEastAsia"/>
+                <w:noProof/>
+              </w:rPr>
+              <w:tab/>
+            </w:r>
+            <w:r>
+              <w:rPr>
+                <w:rStyle w:val="Hyperlink"/>
+                <w:noProof/>
+              </w:rPr>
+              <w:t>Quadrant 1: High Business Value, High Complexity (Start Immediately)</w:t>
+            </w:r>
+            <w:r>
+              <w:rPr>
+                <w:noProof/>
+                <w:webHidden/>
+              </w:rPr>
+              <w:tab/>
+            </w:r>
+            <w:r>
+              <w:rPr>
+                <w:noProof/>
+                <w:webHidden/>
+              </w:rPr>
+              <w:fldChar w:fldCharType="begin"/>
+            </w:r>
+            <w:r>
+              <w:rPr>
+                <w:noProof/>
+                <w:webHidden/>
+              </w:rPr>
+              <w:instrText xml:space="preserve"> PAGEREF _Toc211596321 \h </w:instrText>
+            </w:r>
+            <w:r>
+              <w:rPr>
+                <w:noProof/>
+                <w:webHidden/>
+              </w:rPr>
+            </w:r>
+            <w:r>
+              <w:rPr>
+                <w:noProof/>
+                <w:webHidden/>
+              </w:rPr>
+              <w:fldChar w:fldCharType="separate"/>
+            </w:r>
+            <w:r>
+              <w:rPr>
+                <w:noProof/>
+                <w:webHidden/>
+              </w:rPr>
+              <w:t>6</w:t>
+            </w:r>
+            <w:r>
+              <w:rPr>
+                <w:noProof/>
+                <w:webHidden/>
+              </w:rPr>
+              <w:fldChar w:fldCharType="end"/>
+            </w:r>
+          </w:hyperlink>
+        </w:p>
+        <w:p>
+          <w:pPr>
+            <w:pStyle w:val="TOC2"/>
+            <w:tabs>
+              <w:tab w:val="left" w:pos="880"/>
+              <w:tab w:val="right" w:leader="dot" w:pos="9350"/>
+            </w:tabs>
+            <w:rPr>
+              <w:rFonts w:eastAsiaTheme="minorEastAsia"/>
+              <w:noProof/>
+            </w:rPr>
+          </w:pPr>
+          <w:hyperlink w:anchor="_Toc211596322" w:history="1">
+            <w:r>
+              <w:rPr>
+                <w:rStyle w:val="Hyperlink"/>
+                <w:noProof/>
+              </w:rPr>
+              <w:t>2.2.</w:t>
+            </w:r>
+            <w:r>
+              <w:rPr>
+                <w:rFonts w:eastAsiaTheme="minorEastAsia"/>
+                <w:noProof/>
+              </w:rPr>
+              <w:tab/>
+            </w:r>
+            <w:r>
+              <w:rPr>
+                <w:rStyle w:val="Hyperlink"/>
+                <w:noProof/>
+              </w:rPr>
+              <w:t>Quadrant 2: High Business Value, Low Complexity (Quick Wins)</w:t>
+            </w:r>
+            <w:r>
+              <w:rPr>
+                <w:noProof/>
+                <w:webHidden/>
+              </w:rPr>
+              <w:tab/>
+            </w:r>
+            <w:r>
+              <w:rPr>
+                <w:noProof/>
+                <w:webHidden/>
+              </w:rPr>
+              <w:fldChar w:fldCharType="begin"/>
+            </w:r>
+            <w:r>
+              <w:rPr>
+                <w:noProof/>
+                <w:webHidden/>
+              </w:rPr>
+              <w:instrText xml:space="preserve"> PAGEREF _Toc211596322 \h </w:instrText>
+            </w:r>
+            <w:r>
+              <w:rPr>
+                <w:noProof/>
+                <w:webHidden/>
+              </w:rPr>
+            </w:r>
+            <w:r>
+              <w:rPr>
+                <w:noProof/>
+                <w:webHidden/>
+              </w:rPr>
+              <w:fldChar w:fldCharType="separate"/>
+            </w:r>
+            <w:r>
+              <w:rPr>
+                <w:noProof/>
+                <w:webHidden/>
+              </w:rPr>
+              <w:t>6</w:t>
+            </w:r>
+            <w:r>
+              <w:rPr>
+                <w:noProof/>
+                <w:webHidden/>
+              </w:rPr>
+              <w:fldChar w:fldCharType="end"/>
+            </w:r>
+          </w:hyperlink>
+        </w:p>
+        <w:p>
+          <w:pPr>
+            <w:pStyle w:val="TOC1"/>
+            <w:tabs>
+              <w:tab w:val="left" w:pos="440"/>
+              <w:tab w:val="right" w:leader="dot" w:pos="9350"/>
+            </w:tabs>
+            <w:rPr>
+              <w:rFonts w:eastAsiaTheme="minorEastAsia"/>
+              <w:noProof/>
+            </w:rPr>
+          </w:pPr>
+          <w:hyperlink w:anchor="_Toc211596323" w:history="1">
+            <w:r>
+              <w:rPr>
+                <w:rStyle w:val="Hyperlink"/>
+                <w:noProof/>
+              </w:rPr>
+              <w:t>3.</w:t>
+            </w:r>
+            <w:r>
+              <w:rPr>
+                <w:rFonts w:eastAsiaTheme="minorEastAsia"/>
+                <w:noProof/>
+              </w:rPr>
+              <w:tab/>
+            </w:r>
+            <w:r>
+              <w:rPr>
+                <w:rStyle w:val="Hyperlink"/>
+                <w:noProof/>
+              </w:rPr>
+              <w:t>DETAILED TEST CASE DEFINITIONS (P1)</w:t>
+            </w:r>
+            <w:r>
+              <w:rPr>
+                <w:noProof/>
+                <w:webHidden/>
+              </w:rPr>
+              <w:tab/>
+            </w:r>
+            <w:r>
+              <w:rPr>
+                <w:noProof/>
+                <w:webHidden/>
+              </w:rPr>
+              <w:fldChar w:fldCharType="begin"/>
+            </w:r>
+            <w:r>
+              <w:rPr>
+                <w:noProof/>
+                <w:webHidden/>
+              </w:rPr>
+              <w:instrText xml:space="preserve"> PAGEREF _Toc211596323 \h </w:instrText>
+            </w:r>
+            <w:r>
+              <w:rPr>
+                <w:noProof/>
+                <w:webHidden/>
+              </w:rPr>
+            </w:r>
+            <w:r>
+              <w:rPr>
+                <w:noProof/>
+                <w:webHidden/>
+              </w:rPr>
+              <w:fldChar w:fldCharType="separate"/>
+            </w:r>
+            <w:r>
+              <w:rPr>
+                <w:noProof/>
+                <w:webHidden/>
+              </w:rPr>
+              <w:t>7</w:t>
+            </w:r>
+            <w:r>
+              <w:rPr>
+                <w:noProof/>
+                <w:webHidden/>
+              </w:rPr>
+              <w:fldChar w:fldCharType="end"/>
+            </w:r>
+          </w:hyperlink>
+        </w:p>
+        <w:p>
+          <w:pPr>
+            <w:pStyle w:val="TOC2"/>
+            <w:tabs>
+              <w:tab w:val="left" w:pos="880"/>
+              <w:tab w:val="right" w:leader="dot" w:pos="9350"/>
+            </w:tabs>
+            <w:rPr>
+              <w:rFonts w:eastAsiaTheme="minorEastAsia"/>
+              <w:noProof/>
+            </w:rPr>
+          </w:pPr>
+          <w:hyperlink w:anchor="_Toc211596324" w:history="1">
+            <w:r>
+              <w:rPr>
+                <w:rStyle w:val="Hyperlink"/>
+                <w:noProof/>
+              </w:rPr>
+              <w:t>3.1.</w:t>
+            </w:r>
+            <w:r>
+              <w:rPr>
+                <w:rFonts w:eastAsiaTheme="minorEastAsia"/>
+                <w:noProof/>
+              </w:rPr>
+              <w:tab/>
+            </w:r>
+            <w:r>
+              <w:rPr>
+                <w:rStyle w:val="Hyperlink"/>
+                <w:noProof/>
+              </w:rPr>
+              <w:t>Mobile App Test Cases (P1)</w:t>
+            </w:r>
+            <w:r>
+              <w:rPr>
+                <w:noProof/>
+                <w:webHidden/>
+              </w:rPr>
+              <w:tab/>
+            </w:r>
+            <w:r>
+              <w:rPr>
+                <w:noProof/>
+                <w:webHidden/>
+              </w:rPr>
+              <w:fldChar w:fldCharType="begin"/>
+            </w:r>
+            <w:r>
+              <w:rPr>
+                <w:noProof/>
+                <w:webHidden/>
+              </w:rPr>
+              <w:instrText xml:space="preserve"> PAGEREF _Toc211596324 \h </w:instrText>
+            </w:r>
+            <w:r>
+              <w:rPr>
+                <w:noProof/>
+                <w:webHidden/>
+              </w:rPr>
+            </w:r>
+            <w:r>
+              <w:rPr>
+                <w:noProof/>
+                <w:webHidden/>
+              </w:rPr>
+              <w:fldChar w:fldCharType="separate"/>
+            </w:r>
+            <w:r>
+              <w:rPr>
+                <w:noProof/>
+                <w:webHidden/>
+              </w:rPr>
+              <w:t>7</w:t>
+            </w:r>
+            <w:r>
+              <w:rPr>
+                <w:noProof/>
+                <w:webHidden/>
+              </w:rPr>
+              <w:fldChar w:fldCharType="end"/>
+            </w:r>
+          </w:hyperlink>
+        </w:p>
+        <w:p>
+          <w:pPr>
+            <w:pStyle w:val="TOC2"/>
+            <w:tabs>
+              <w:tab w:val="left" w:pos="880"/>
+              <w:tab w:val="right" w:leader="dot" w:pos="9350"/>
+            </w:tabs>
+            <w:rPr>
+              <w:rFonts w:eastAsiaTheme="minorEastAsia"/>
+              <w:noProof/>
+            </w:rPr>
+          </w:pPr>
+          <w:hyperlink w:anchor="_Toc211596325" w:history="1">
+            <w:r>
+              <w:rPr>
+                <w:rStyle w:val="Hyperlink"/>
+                <w:noProof/>
+              </w:rPr>
+              <w:t>3.2.</w:t>
+            </w:r>
+            <w:r>
+              <w:rPr>
+                <w:rFonts w:eastAsiaTheme="minorEastAsia"/>
+                <w:noProof/>
+              </w:rPr>
+              <w:tab/>
+            </w:r>
+            <w:r>
+              <w:rPr>
+                <w:rStyle w:val="Hyperlink"/>
+                <w:noProof/>
+              </w:rPr>
+              <w:t>Local Server Test Cases (P1)</w:t>
+            </w:r>
+            <w:r>
+              <w:rPr>
+                <w:noProof/>
+                <w:webHidden/>
+              </w:rPr>
+              <w:tab/>
+            </w:r>
+            <w:r>
+              <w:rPr>
+                <w:noProof/>
+                <w:webHidden/>
+              </w:rPr>
+              <w:fldChar w:fldCharType="begin"/>
+            </w:r>
+            <w:r>
+              <w:rPr>
+                <w:noProof/>
+                <w:webHidden/>
+              </w:rPr>
+              <w:instrText xml:space="preserve"> PAGEREF _Toc211596325 \h </w:instrText>
+            </w:r>
+            <w:r>
+              <w:rPr>
+                <w:noProof/>
+                <w:webHidden/>
+              </w:rPr>
+            </w:r>
+            <w:r>
+              <w:rPr>
+                <w:noProof/>
+                <w:webHidden/>
+              </w:rPr>
+              <w:fldChar w:fldCharType="separate"/>
+            </w:r>
+            <w:r>
+              <w:rPr>
+                <w:noProof/>
+                <w:webHidden/>
+              </w:rPr>
+              <w:t>11</w:t>
+            </w:r>
+            <w:r>
+              <w:rPr>
+                <w:noProof/>
+                <w:webHidden/>
+              </w:rPr>
+              <w:fldChar w:fldCharType="end"/>
+            </w:r>
+          </w:hyperlink>
+        </w:p>
+        <w:p>
+          <w:pPr>
+            <w:pStyle w:val="TOC2"/>
+            <w:tabs>
+              <w:tab w:val="left" w:pos="880"/>
+              <w:tab w:val="right" w:leader="dot" w:pos="9350"/>
+            </w:tabs>
+            <w:rPr>
+              <w:rFonts w:eastAsiaTheme="minorEastAsia"/>
+              <w:noProof/>
+            </w:rPr>
+          </w:pPr>
+          <w:hyperlink w:anchor="_Toc211596326" w:history="1">
+            <w:r>
+              <w:rPr>
+                <w:rStyle w:val="Hyperlink"/>
+                <w:noProof/>
+              </w:rPr>
+              <w:t>3.3.</w:t>
+            </w:r>
+            <w:r>
+              <w:rPr>
+                <w:rFonts w:eastAsiaTheme="minorEastAsia"/>
+                <w:noProof/>
+              </w:rPr>
+              <w:tab/>
+            </w:r>
+            <w:r>
+              <w:rPr>
+                <w:rStyle w:val="Hyperlink"/>
+                <w:noProof/>
+              </w:rPr>
+              <w:t>Cloud Server Test Cases (P1)</w:t>
+            </w:r>
+            <w:r>
+              <w:rPr>
+                <w:noProof/>
+                <w:webHidden/>
+              </w:rPr>
+              <w:tab/>
+            </w:r>
+            <w:r>
+              <w:rPr>
+                <w:noProof/>
+                <w:webHidden/>
+              </w:rPr>
+              <w:fldChar w:fldCharType="begin"/>
+            </w:r>
+            <w:r>
+              <w:rPr>
+                <w:noProof/>
+                <w:webHidden/>
+              </w:rPr>
+              <w:instrText xml:space="preserve"> PAGEREF _Toc211596326 \h </w:instrText>
+            </w:r>
+            <w:r>
+              <w:rPr>
+                <w:noProof/>
+                <w:webHidden/>
+              </w:rPr>
+            </w:r>
+            <w:r>
+              <w:rPr>
+                <w:noProof/>
+                <w:webHidden/>
+              </w:rPr>
+              <w:fldChar w:fldCharType="separate"/>
+            </w:r>
+            <w:r>
+              <w:rPr>
+                <w:noProof/>
+                <w:webHidden/>
+              </w:rPr>
+              <w:t>13</w:t>
+            </w:r>
+            <w:r>
+              <w:rPr>
+                <w:noProof/>
+                <w:webHidden/>
+              </w:rPr>
+              <w:fldChar w:fldCharType="end"/>
+            </w:r>
+          </w:hyperlink>
+        </w:p>
+        <w:p>
+          <w:pPr>
+            <w:pStyle w:val="TOC2"/>
+            <w:tabs>
+              <w:tab w:val="left" w:pos="880"/>
+              <w:tab w:val="right" w:leader="dot" w:pos="9350"/>
+            </w:tabs>
+            <w:rPr>
+              <w:rFonts w:eastAsiaTheme="minorEastAsia"/>
+              <w:noProof/>
+            </w:rPr>
+          </w:pPr>
+          <w:hyperlink w:anchor="_Toc211596327" w:history="1">
+            <w:r>
+              <w:rPr>
+                <w:rStyle w:val="Hyperlink"/>
+                <w:noProof/>
+              </w:rPr>
+              <w:t>3.4.</w:t>
+            </w:r>
+            <w:r>
+              <w:rPr>
+                <w:rFonts w:eastAsiaTheme="minorEastAsia"/>
+                <w:noProof/>
+              </w:rPr>
+              <w:tab/>
+            </w:r>
+            <w:r>
+              <w:rPr>
+                <w:rStyle w:val="Hyperlink"/>
+                <w:noProof/>
+              </w:rPr>
+              <w:t>Web App Test Cases (P1)</w:t>
+            </w:r>
+            <w:r>
+              <w:rPr>
+                <w:noProof/>
+                <w:webHidden/>
+              </w:rPr>
+              <w:tab/>
+            </w:r>
+            <w:r>
+              <w:rPr>
+                <w:noProof/>
+                <w:webHidden/>
+              </w:rPr>
+              <w:fldChar w:fldCharType="begin"/>
+            </w:r>
+            <w:r>
+              <w:rPr>
+                <w:noProof/>
+                <w:webHidden/>
+              </w:rPr>
+              <w:instrText xml:space="preserve"> PAGEREF _Toc211596327 \h </w:instrText>
+            </w:r>
+            <w:r>
+              <w:rPr>
+                <w:noProof/>
+                <w:webHidden/>
+              </w:rPr>
+            </w:r>
+            <w:r>
+              <w:rPr>
+                <w:noProof/>
+                <w:webHidden/>
+              </w:rPr>
+              <w:fldChar w:fldCharType="separate"/>
+            </w:r>
+            <w:r>
+              <w:rPr>
+                <w:noProof/>
+                <w:webHidden/>
+              </w:rPr>
+              <w:t>16</w:t>
+            </w:r>
+            <w:r>
+              <w:rPr>
+                <w:noProof/>
+                <w:webHidden/>
+              </w:rPr>
+              <w:fldChar w:fldCharType="end"/>
+            </w:r>
+          </w:hyperlink>
+        </w:p>
+        <w:p>
+          <w:pPr>
+            <w:pStyle w:val="TOC1"/>
+            <w:tabs>
+              <w:tab w:val="left" w:pos="440"/>
+              <w:tab w:val="right" w:leader="dot" w:pos="9350"/>
+            </w:tabs>
+            <w:rPr>
+              <w:rFonts w:eastAsiaTheme="minorEastAsia"/>
+              <w:noProof/>
+            </w:rPr>
+          </w:pPr>
+          <w:hyperlink w:anchor="_Toc211596328" w:history="1">
+            <w:r>
+              <w:rPr>
+                <w:rStyle w:val="Hyperlink"/>
+                <w:noProof/>
+              </w:rPr>
+              <w:t>4.</w:t>
+            </w:r>
+            <w:r>
+              <w:rPr>
+                <w:rFonts w:eastAsiaTheme="minorEastAsia"/>
+                <w:noProof/>
+              </w:rPr>
+              <w:tab/>
+            </w:r>
+            <w:r>
+              <w:rPr>
+                <w:rStyle w:val="Hyperlink"/>
+                <w:noProof/>
+              </w:rPr>
+              <w:t>DETAILED TRACEABILITY SUMMARY</w:t>
+            </w:r>
+            <w:r>
+              <w:rPr>
+                <w:noProof/>
+                <w:webHidden/>
+              </w:rPr>
+              <w:tab/>
+            </w:r>
+            <w:r>
+              <w:rPr>
+                <w:noProof/>
+                <w:webHidden/>
+              </w:rPr>
+              <w:fldChar w:fldCharType="begin"/>
+            </w:r>
+            <w:r>
+              <w:rPr>
+                <w:noProof/>
+                <w:webHidden/>
+              </w:rPr>
+              <w:instrText xml:space="preserve"> PAGEREF _Toc211596328 \h </w:instrText>
+            </w:r>
+            <w:r>
+              <w:rPr>
+                <w:noProof/>
+                <w:webHidden/>
+              </w:rPr>
+            </w:r>
+            <w:r>
+              <w:rPr>
+                <w:noProof/>
+                <w:webHidden/>
+              </w:rPr>
+              <w:fldChar w:fldCharType="separate"/>
+            </w:r>
+            <w:r>
+              <w:rPr>
+                <w:noProof/>
+                <w:webHidden/>
+              </w:rPr>
+              <w:t>18</w:t>
+            </w:r>
+            <w:r>
+              <w:rPr>
+                <w:noProof/>
+                <w:webHidden/>
+              </w:rPr>
+              <w:fldChar w:fldCharType="end"/>
+            </w:r>
+          </w:hyperlink>
+        </w:p>
+        <w:p>
+          <w:pPr>
+            <w:pStyle w:val="TOC2"/>
+            <w:tabs>
+              <w:tab w:val="left" w:pos="880"/>
+              <w:tab w:val="right" w:leader="dot" w:pos="9350"/>
+            </w:tabs>
+            <w:rPr>
+              <w:rFonts w:eastAsiaTheme="minorEastAsia"/>
+              <w:noProof/>
+            </w:rPr>
+          </w:pPr>
+          <w:hyperlink w:anchor="_Toc211596329" w:history="1">
+            <w:r>
+              <w:rPr>
+                <w:rStyle w:val="Hyperlink"/>
+                <w:noProof/>
+              </w:rPr>
+              <w:t>4.1.</w:t>
+            </w:r>
+            <w:r>
+              <w:rPr>
+                <w:rFonts w:eastAsiaTheme="minorEastAsia"/>
+                <w:noProof/>
+              </w:rPr>
+              <w:tab/>
+            </w:r>
+            <w:r>
+              <w:rPr>
+                <w:rStyle w:val="Hyperlink"/>
+                <w:noProof/>
+              </w:rPr>
+              <w:t>MOBILE-APP Traceability Details</w:t>
+            </w:r>
+            <w:r>
+              <w:rPr>
+                <w:noProof/>
+                <w:webHidden/>
+              </w:rPr>
+              <w:tab/>
+            </w:r>
+            <w:r>
+              <w:rPr>
+                <w:noProof/>
+                <w:webHidden/>
+              </w:rPr>
+              <w:fldChar w:fldCharType="begin"/>
+            </w:r>
+            <w:r>
+              <w:rPr>
+                <w:noProof/>
+                <w:webHidden/>
+              </w:rPr>
+              <w:instrText xml:space="preserve"> PAGEREF _Toc211596329 \h </w:instrText>
+            </w:r>
+            <w:r>
+              <w:rPr>
+                <w:noProof/>
+                <w:webHidden/>
+              </w:rPr>
+            </w:r>
+            <w:r>
+              <w:rPr>
+                <w:noProof/>
+                <w:webHidden/>
+              </w:rPr>
+              <w:fldChar w:fldCharType="separate"/>
+            </w:r>
+            <w:r>
+              <w:rPr>
+                <w:noProof/>
+                <w:webHidden/>
+              </w:rPr>
+              <w:t>18</w:t>
+            </w:r>
+            <w:r>
+              <w:rPr>
+                <w:noProof/>
+                <w:webHidden/>
+              </w:rPr>
+              <w:fldChar w:fldCharType="end"/>
+            </w:r>
+          </w:hyperlink>
+        </w:p>
+        <w:p>
+          <w:pPr>
+            <w:pStyle w:val="TOC2"/>
+            <w:tabs>
+              <w:tab w:val="left" w:pos="880"/>
+              <w:tab w:val="right" w:leader="dot" w:pos="9350"/>
+            </w:tabs>
+            <w:rPr>
+              <w:rFonts w:eastAsiaTheme="minorEastAsia"/>
+              <w:noProof/>
+            </w:rPr>
+          </w:pPr>
+          <w:hyperlink w:anchor="_Toc211596330" w:history="1">
+            <w:r>
+              <w:rPr>
+                <w:rStyle w:val="Hyperlink"/>
+                <w:noProof/>
+              </w:rPr>
+              <w:t>4.2.</w:t>
+            </w:r>
+            <w:r>
+              <w:rPr>
+                <w:rFonts w:eastAsiaTheme="minorEastAsia"/>
+                <w:noProof/>
+              </w:rPr>
+              <w:tab/>
+            </w:r>
+            <w:r>
+              <w:rPr>
+                <w:rStyle w:val="Hyperlink"/>
+                <w:noProof/>
+              </w:rPr>
+              <w:t>LOCAL-SERVER Traceability Details</w:t>
+            </w:r>
+            <w:r>
+              <w:rPr>
+                <w:noProof/>
+                <w:webHidden/>
+              </w:rPr>
+              <w:tab/>
+            </w:r>
+            <w:r>
+              <w:rPr>
+                <w:noProof/>
+                <w:webHidden/>
+              </w:rPr>
+              <w:fldChar w:fldCharType="begin"/>
+            </w:r>
+            <w:r>
+              <w:rPr>
+                <w:noProof/>
+                <w:webHidden/>
+              </w:rPr>
+              <w:instrText xml:space="preserve"> PAGEREF _Toc211596330 \h </w:instrText>
+            </w:r>
+            <w:r>
+              <w:rPr>
+                <w:noProof/>
+                <w:webHidden/>
+              </w:rPr>
+            </w:r>
+            <w:r>
+              <w:rPr>
+                <w:noProof/>
+                <w:webHidden/>
+              </w:rPr>
+              <w:fldChar w:fldCharType="separate"/>
+            </w:r>
+            <w:r>
+              <w:rPr>
+                <w:noProof/>
+                <w:webHidden/>
+              </w:rPr>
+              <w:t>19</w:t>
+            </w:r>
+            <w:r>
+              <w:rPr>
+                <w:noProof/>
+                <w:webHidden/>
+              </w:rPr>
+              <w:fldChar w:fldCharType="end"/>
+            </w:r>
+          </w:hyperlink>
+        </w:p>
+        <w:p>
+          <w:pPr>
+            <w:pStyle w:val="TOC2"/>
+            <w:tabs>
+              <w:tab w:val="left" w:pos="880"/>
+              <w:tab w:val="right" w:leader="dot" w:pos="9350"/>
+            </w:tabs>
+            <w:rPr>
+              <w:rFonts w:eastAsiaTheme="minorEastAsia"/>
+              <w:noProof/>
+            </w:rPr>
+          </w:pPr>
+          <w:hyperlink w:anchor="_Toc211596331" w:history="1">
+            <w:r>
+              <w:rPr>
+                <w:rStyle w:val="Hyperlink"/>
+                <w:noProof/>
+              </w:rPr>
+              <w:t>4.3.</w:t>
+            </w:r>
+            <w:r>
+              <w:rPr>
+                <w:rFonts w:eastAsiaTheme="minorEastAsia"/>
+                <w:noProof/>
+              </w:rPr>
+              <w:tab/>
+            </w:r>
+            <w:r>
+              <w:rPr>
+                <w:rStyle w:val="Hyperlink"/>
+                <w:noProof/>
+              </w:rPr>
+              <w:t>CLOUD-SERVER Traceability Details</w:t>
+            </w:r>
+            <w:r>
+              <w:rPr>
+                <w:noProof/>
+                <w:webHidden/>
+              </w:rPr>
+              <w:tab/>
+            </w:r>
+            <w:r>
+              <w:rPr>
+                <w:noProof/>
+                <w:webHidden/>
+              </w:rPr>
+              <w:fldChar w:fldCharType="begin"/>
+            </w:r>
+            <w:r>
+              <w:rPr>
+                <w:noProof/>
+                <w:webHidden/>
+              </w:rPr>
+              <w:instrText xml:space="preserve"> PAGEREF _Toc211596331 \h </w:instrText>
+            </w:r>
+            <w:r>
+              <w:rPr>
+                <w:noProof/>
+                <w:webHidden/>
+              </w:rPr>
+            </w:r>
+            <w:r>
+              <w:rPr>
+                <w:noProof/>
+                <w:webHidden/>
+              </w:rPr>
+              <w:fldChar w:fldCharType="separate"/>
+            </w:r>
+            <w:r>
+              <w:rPr>
+                <w:noProof/>
+                <w:webHidden/>
+              </w:rPr>
+              <w:t>19</w:t>
+            </w:r>
+            <w:r>
+              <w:rPr>
+                <w:noProof/>
+                <w:webHidden/>
+              </w:rPr>
+              <w:fldChar w:fldCharType="end"/>
+            </w:r>
+          </w:hyperlink>
+        </w:p>
+        <w:p>
+          <w:pPr>
+            <w:pStyle w:val="TOC2"/>
+            <w:tabs>
+              <w:tab w:val="left" w:pos="880"/>
+              <w:tab w:val="right" w:leader="dot" w:pos="9350"/>
+            </w:tabs>
+            <w:rPr>
+              <w:rFonts w:eastAsiaTheme="minorEastAsia"/>
+              <w:noProof/>
+            </w:rPr>
+          </w:pPr>
+          <w:hyperlink w:anchor="_Toc211596332" w:history="1">
+            <w:r>
+              <w:rPr>
+                <w:rStyle w:val="Hyperlink"/>
+                <w:noProof/>
+              </w:rPr>
+              <w:t>4.4.</w:t>
+            </w:r>
+            <w:r>
+              <w:rPr>
+                <w:rFonts w:eastAsiaTheme="minorEastAsia"/>
+                <w:noProof/>
+              </w:rPr>
+              <w:tab/>
+            </w:r>
+            <w:r>
+              <w:rPr>
+                <w:rStyle w:val="Hyperlink"/>
+                <w:noProof/>
+              </w:rPr>
+              <w:t>WEB-APP Traceability Details</w:t>
+            </w:r>
+            <w:r>
+              <w:rPr>
+                <w:noProof/>
+                <w:webHidden/>
+              </w:rPr>
+              <w:tab/>
+            </w:r>
+            <w:r>
+              <w:rPr>
+                <w:noProof/>
+                <w:webHidden/>
+              </w:rPr>
+              <w:fldChar w:fldCharType="begin"/>
+            </w:r>
+            <w:r>
+              <w:rPr>
+                <w:noProof/>
+                <w:webHidden/>
+              </w:rPr>
+              <w:instrText xml:space="preserve"> PAGEREF _Toc211596332 \h </w:instrText>
+            </w:r>
+            <w:r>
+              <w:rPr>
+                <w:noProof/>
+                <w:webHidden/>
+              </w:rPr>
+            </w:r>
+            <w:r>
+              <w:rPr>
+                <w:noProof/>
+                <w:webHidden/>
+              </w:rPr>
+              <w:fldChar w:fldCharType="separate"/>
+            </w:r>
+            <w:r>
+              <w:rPr>
+                <w:noProof/>
+                <w:webHidden/>
+              </w:rPr>
+              <w:t>20</w:t>
+            </w:r>
+            <w:r>
+              <w:rPr>
+                <w:noProof/>
+                <w:webHidden/>
+              </w:rPr>
+              <w:fldChar w:fldCharType="end"/>
+            </w:r>
+          </w:hyperlink>
+        </w:p>
+        <w:p>
+          <w:pPr>
+            <w:pStyle w:val="TOC1"/>
+            <w:tabs>
+              <w:tab w:val="left" w:pos="440"/>
+              <w:tab w:val="right" w:leader="dot" w:pos="9350"/>
+            </w:tabs>
+            <w:rPr>
+              <w:rFonts w:eastAsiaTheme="minorEastAsia"/>
+              <w:noProof/>
+            </w:rPr>
+          </w:pPr>
+          <w:hyperlink w:anchor="_Toc211596333" w:history="1">
+            <w:r>
+              <w:rPr>
+                <w:rStyle w:val="Hyperlink"/>
+                <w:noProof/>
+              </w:rPr>
+              <w:t>5.</w:t>
+            </w:r>
+            <w:r>
+              <w:rPr>
+                <w:rFonts w:eastAsiaTheme="minorEastAsia"/>
+                <w:noProof/>
+              </w:rPr>
+              <w:tab/>
+            </w:r>
+            <w:r>
+              <w:rPr>
+                <w:rStyle w:val="Hyperlink"/>
+                <w:noProof/>
+              </w:rPr>
+              <w:t>SPRINT PLANNING MATRIX</w:t>
+            </w:r>
+            <w:r>
+              <w:rPr>
+                <w:noProof/>
+                <w:webHidden/>
+              </w:rPr>
+              <w:tab/>
+            </w:r>
+            <w:r>
+              <w:rPr>
+                <w:noProof/>
+                <w:webHidden/>
+              </w:rPr>
+              <w:fldChar w:fldCharType="begin"/>
+            </w:r>
+            <w:r>
+              <w:rPr>
+                <w:noProof/>
+                <w:webHidden/>
+              </w:rPr>
+              <w:instrText xml:space="preserve"> PAGEREF _Toc211596333 \h </w:instrText>
+            </w:r>
+            <w:r>
+              <w:rPr>
+                <w:noProof/>
+                <w:webHidden/>
+              </w:rPr>
+            </w:r>
+            <w:r>
+              <w:rPr>
+                <w:noProof/>
+                <w:webHidden/>
+              </w:rPr>
+              <w:fldChar w:fldCharType="separate"/>
+            </w:r>
+            <w:r>
+              <w:rPr>
+                <w:noProof/>
+                <w:webHidden/>
+              </w:rPr>
+              <w:t>21</w:t>
+            </w:r>
+            <w:r>
+              <w:rPr>
+                <w:noProof/>
+                <w:webHidden/>
+              </w:rPr>
+              <w:fldChar w:fldCharType="end"/>
+            </w:r>
+          </w:hyperlink>
+        </w:p>
+        <w:p>
+          <w:pPr>
+            <w:pStyle w:val="TOC2"/>
+            <w:tabs>
+              <w:tab w:val="left" w:pos="880"/>
+              <w:tab w:val="right" w:leader="dot" w:pos="9350"/>
+            </w:tabs>
+            <w:rPr>
+              <w:rFonts w:eastAsiaTheme="minorEastAsia"/>
+              <w:noProof/>
+            </w:rPr>
+          </w:pPr>
+          <w:hyperlink w:anchor="_Toc211596334" w:history="1">
+            <w:r>
+              <w:rPr>
+                <w:rStyle w:val="Hyperlink"/>
+                <w:noProof/>
+              </w:rPr>
+              <w:t>5.1.</w:t>
+            </w:r>
+            <w:r>
+              <w:rPr>
+                <w:rFonts w:eastAsiaTheme="minorEastAsia"/>
+                <w:noProof/>
+              </w:rPr>
+              <w:tab/>
+            </w:r>
+            <w:r>
+              <w:rPr>
+                <w:rStyle w:val="Hyperlink"/>
+                <w:noProof/>
+              </w:rPr>
+              <w:t>Sprint 1: Foundation (Weeks 1-2)</w:t>
+            </w:r>
+            <w:r>
+              <w:rPr>
+                <w:noProof/>
+                <w:webHidden/>
+              </w:rPr>
+              <w:tab/>
+            </w:r>
+            <w:r>
+              <w:rPr>
+                <w:noProof/>
+                <w:webHidden/>
+              </w:rPr>
+              <w:fldChar w:fldCharType="begin"/>
+            </w:r>
+            <w:r>
+              <w:rPr>
+                <w:noProof/>
+                <w:webHidden/>
+              </w:rPr>
+              <w:instrText xml:space="preserve"> PAGEREF _Toc211596334 \h </w:instrText>
+            </w:r>
+            <w:r>
+              <w:rPr>
+                <w:noProof/>
+                <w:webHidden/>
+              </w:rPr>
+            </w:r>
+            <w:r>
+              <w:rPr>
+                <w:noProof/>
+                <w:webHidden/>
+              </w:rPr>
+              <w:fldChar w:fldCharType="separate"/>
+            </w:r>
+            <w:r>
+              <w:rPr>
+                <w:noProof/>
+                <w:webHidden/>
+              </w:rPr>
+              <w:t>21</w:t>
+            </w:r>
+            <w:r>
+              <w:rPr>
+                <w:noProof/>
+                <w:webHidden/>
+              </w:rPr>
+              <w:fldChar w:fldCharType="end"/>
+            </w:r>
+          </w:hyperlink>
+        </w:p>
+        <w:p>
+          <w:pPr>
+            <w:pStyle w:val="TOC2"/>
+            <w:tabs>
+              <w:tab w:val="left" w:pos="880"/>
+              <w:tab w:val="right" w:leader="dot" w:pos="9350"/>
+            </w:tabs>
+            <w:rPr>
+              <w:rFonts w:eastAsiaTheme="minorEastAsia"/>
+              <w:noProof/>
+            </w:rPr>
+          </w:pPr>
+          <w:hyperlink w:anchor="_Toc211596335" w:history="1">
+            <w:r>
+              <w:rPr>
+                <w:rStyle w:val="Hyperlink"/>
+                <w:noProof/>
+              </w:rPr>
+              <w:t>5.2.</w:t>
+            </w:r>
+            <w:r>
+              <w:rPr>
+                <w:rFonts w:eastAsiaTheme="minorEastAsia"/>
+                <w:noProof/>
+              </w:rPr>
+              <w:tab/>
+            </w:r>
+            <w:r>
+              <w:rPr>
+                <w:rStyle w:val="Hyperlink"/>
+                <w:noProof/>
+              </w:rPr>
+              <w:t>Sprint 2: Payments &amp; Bookings (Weeks 3-4)</w:t>
+            </w:r>
+            <w:r>
+              <w:rPr>
+                <w:noProof/>
+                <w:webHidden/>
+              </w:rPr>
+              <w:tab/>
+            </w:r>
+            <w:r>
+              <w:rPr>
+                <w:noProof/>
+                <w:webHidden/>
+              </w:rPr>
+              <w:fldChar w:fldCharType="begin"/>
+            </w:r>
+            <w:r>
+              <w:rPr>
+                <w:noProof/>
+                <w:webHidden/>
+              </w:rPr>
+              <w:instrText xml:space="preserve"> PAGEREF _Toc211596335 \h </w:instrText>
+            </w:r>
+            <w:r>
+              <w:rPr>
+                <w:noProof/>
+                <w:webHidden/>
+              </w:rPr>
+            </w:r>
+            <w:r>
+              <w:rPr>
+                <w:noProof/>
+                <w:webHidden/>
+              </w:rPr>
+              <w:fldChar w:fldCharType="separate"/>
+            </w:r>
+            <w:r>
+              <w:rPr>
+                <w:noProof/>
+                <w:webHidden/>
+              </w:rPr>
+              <w:t>21</w:t>
+            </w:r>
+            <w:r>
+              <w:rPr>
+                <w:noProof/>
+                <w:webHidden/>
+              </w:rPr>
+              <w:fldChar w:fldCharType="end"/>
+            </w:r>
+          </w:hyperlink>
+        </w:p>
+        <w:p>
+          <w:pPr>
+            <w:pStyle w:val="TOC1"/>
+            <w:tabs>
+              <w:tab w:val="left" w:pos="440"/>
+              <w:tab w:val="right" w:leader="dot" w:pos="9350"/>
+            </w:tabs>
+            <w:rPr>
+              <w:rFonts w:eastAsiaTheme="minorEastAsia"/>
+              <w:noProof/>
+            </w:rPr>
+          </w:pPr>
+          <w:hyperlink w:anchor="_Toc211596336" w:history="1">
+            <w:r>
+              <w:rPr>
+                <w:rStyle w:val="Hyperlink"/>
+                <w:noProof/>
+              </w:rPr>
+              <w:t>6.</w:t>
+            </w:r>
+            <w:r>
+              <w:rPr>
+                <w:rFonts w:eastAsiaTheme="minorEastAsia"/>
+                <w:noProof/>
+              </w:rPr>
+              <w:tab/>
+            </w:r>
+            <w:r>
+              <w:rPr>
+                <w:rStyle w:val="Hyperlink"/>
+                <w:noProof/>
+              </w:rPr>
+              <w:t>RISK ASSESSMENT BY USE CASE</w:t>
+            </w:r>
+            <w:r>
+              <w:rPr>
+                <w:noProof/>
+                <w:webHidden/>
+              </w:rPr>
+              <w:tab/>
+            </w:r>
+            <w:r>
+              <w:rPr>
+                <w:noProof/>
+                <w:webHidden/>
+              </w:rPr>
+              <w:fldChar w:fldCharType="begin"/>
+            </w:r>
+            <w:r>
+              <w:rPr>
+                <w:noProof/>
+                <w:webHidden/>
+              </w:rPr>
+              <w:instrText xml:space="preserve"> PAGEREF _Toc211596336 \h </w:instrText>
+            </w:r>
+            <w:r>
+              <w:rPr>
+                <w:noProof/>
+                <w:webHidden/>
+              </w:rPr>
+            </w:r>
+            <w:r>
+              <w:rPr>
+                <w:noProof/>
+                <w:webHidden/>
+              </w:rPr>
+              <w:fldChar w:fldCharType="separate"/>
+            </w:r>
+            <w:r>
+              <w:rPr>
+                <w:noProof/>
+                <w:webHidden/>
+              </w:rPr>
+              <w:t>23</w:t>
+            </w:r>
+            <w:r>
+              <w:rPr>
+                <w:noProof/>
+                <w:webHidden/>
+              </w:rPr>
+              <w:fldChar w:fldCharType="end"/>
+            </w:r>
+          </w:hyperlink>
+        </w:p>
+        <w:p>
+          <w:pPr>
+            <w:pStyle w:val="TOC2"/>
+            <w:tabs>
+              <w:tab w:val="left" w:pos="880"/>
+              <w:tab w:val="right" w:leader="dot" w:pos="9350"/>
+            </w:tabs>
+            <w:rPr>
+              <w:rFonts w:eastAsiaTheme="minorEastAsia"/>
+              <w:noProof/>
+            </w:rPr>
+          </w:pPr>
+          <w:hyperlink w:anchor="_Toc211596337" w:history="1">
+            <w:r>
+              <w:rPr>
+                <w:rStyle w:val="Hyperlink"/>
+                <w:noProof/>
+              </w:rPr>
+              <w:t>6.1.</w:t>
+            </w:r>
+            <w:r>
+              <w:rPr>
+                <w:rFonts w:eastAsiaTheme="minorEastAsia"/>
+                <w:noProof/>
+              </w:rPr>
+              <w:tab/>
+            </w:r>
+            <w:r>
+              <w:rPr>
+                <w:rStyle w:val="Hyperlink"/>
+                <w:noProof/>
+              </w:rPr>
+              <w:t>High Risk Use Cases</w:t>
+            </w:r>
+            <w:r>
+              <w:rPr>
+                <w:noProof/>
+                <w:webHidden/>
+              </w:rPr>
+              <w:tab/>
+            </w:r>
+            <w:r>
+              <w:rPr>
+                <w:noProof/>
+                <w:webHidden/>
+              </w:rPr>
+              <w:fldChar w:fldCharType="begin"/>
+            </w:r>
+            <w:r>
+              <w:rPr>
+                <w:noProof/>
+                <w:webHidden/>
+              </w:rPr>
+              <w:instrText xml:space="preserve"> PAGEREF _Toc211596337 \h </w:instrText>
+            </w:r>
+            <w:r>
+              <w:rPr>
+                <w:noProof/>
+                <w:webHidden/>
+              </w:rPr>
+            </w:r>
+            <w:r>
+              <w:rPr>
+                <w:noProof/>
+                <w:webHidden/>
+              </w:rPr>
+              <w:fldChar w:fldCharType="separate"/>
+            </w:r>
+            <w:r>
+              <w:rPr>
+                <w:noProof/>
+                <w:webHidden/>
+              </w:rPr>
+              <w:t>23</w:t>
+            </w:r>
+            <w:r>
+              <w:rPr>
+                <w:noProof/>
+                <w:webHidden/>
+              </w:rPr>
+              <w:fldChar w:fldCharType="end"/>
+            </w:r>
+          </w:hyperlink>
+        </w:p>
+        <w:p>
+          <w:pPr>
+            <w:pStyle w:val="TOC2"/>
+            <w:tabs>
+              <w:tab w:val="left" w:pos="880"/>
+              <w:tab w:val="right" w:leader="dot" w:pos="9350"/>
+            </w:tabs>
+            <w:rPr>
+              <w:rFonts w:eastAsiaTheme="minorEastAsia"/>
+              <w:noProof/>
+            </w:rPr>
+          </w:pPr>
+          <w:hyperlink w:anchor="_Toc211596338" w:history="1">
+            <w:r>
+              <w:rPr>
+                <w:rStyle w:val="Hyperlink"/>
+                <w:noProof/>
+              </w:rPr>
+              <w:t>6.2.</w:t>
+            </w:r>
+            <w:r>
+              <w:rPr>
+                <w:rFonts w:eastAsiaTheme="minorEastAsia"/>
+                <w:noProof/>
+              </w:rPr>
+              <w:tab/>
+            </w:r>
+            <w:r>
+              <w:rPr>
+                <w:rStyle w:val="Hyperlink"/>
+                <w:noProof/>
+              </w:rPr>
+              <w:t>Medium Risk Use Cases</w:t>
+            </w:r>
+            <w:r>
+              <w:rPr>
+                <w:noProof/>
+                <w:webHidden/>
+              </w:rPr>
+              <w:tab/>
+            </w:r>
+            <w:r>
+              <w:rPr>
+                <w:noProof/>
+                <w:webHidden/>
+              </w:rPr>
+              <w:fldChar w:fldCharType="begin"/>
+            </w:r>
+            <w:r>
+              <w:rPr>
+                <w:noProof/>
+                <w:webHidden/>
+              </w:rPr>
+              <w:instrText xml:space="preserve"> PAGEREF _Toc211596338 \h </w:instrText>
+            </w:r>
+            <w:r>
+              <w:rPr>
+                <w:noProof/>
+                <w:webHidden/>
+              </w:rPr>
+            </w:r>
+            <w:r>
+              <w:rPr>
+                <w:noProof/>
+                <w:webHidden/>
+              </w:rPr>
+              <w:fldChar w:fldCharType="separate"/>
+            </w:r>
+            <w:r>
+              <w:rPr>
+                <w:noProof/>
+                <w:webHidden/>
+              </w:rPr>
+              <w:t>23</w:t>
+            </w:r>
+            <w:r>
+              <w:rPr>
+                <w:noProof/>
+                <w:webHidden/>
+              </w:rPr>
+              <w:fldChar w:fldCharType="end"/>
+            </w:r>
+          </w:hyperlink>
+        </w:p>
+        <w:p>
+          <w:pPr>
+            <w:pStyle w:val="TOC1"/>
+            <w:tabs>
+              <w:tab w:val="left" w:pos="440"/>
+              <w:tab w:val="right" w:leader="dot" w:pos="9350"/>
+            </w:tabs>
+            <w:rPr>
+              <w:rFonts w:eastAsiaTheme="minorEastAsia"/>
+              <w:noProof/>
+            </w:rPr>
+          </w:pPr>
+          <w:hyperlink w:anchor="_Toc211596339" w:history="1">
+            <w:r>
+              <w:rPr>
+                <w:rStyle w:val="Hyperlink"/>
+                <w:noProof/>
+              </w:rPr>
+              <w:t>7.</w:t>
+            </w:r>
+            <w:r>
+              <w:rPr>
+                <w:rFonts w:eastAsiaTheme="minorEastAsia"/>
+                <w:noProof/>
+              </w:rPr>
+              <w:tab/>
+            </w:r>
+            <w:r>
+              <w:rPr>
+                <w:rStyle w:val="Hyperlink"/>
+                <w:noProof/>
+              </w:rPr>
+              <w:t>SUCCESS METRICS TRACKING</w:t>
+            </w:r>
+            <w:r>
+              <w:rPr>
+                <w:noProof/>
+                <w:webHidden/>
+              </w:rPr>
+              <w:tab/>
+            </w:r>
+            <w:r>
+              <w:rPr>
+                <w:noProof/>
+                <w:webHidden/>
+              </w:rPr>
+              <w:fldChar w:fldCharType="begin"/>
+            </w:r>
+            <w:r>
+              <w:rPr>
+                <w:noProof/>
+                <w:webHidden/>
+              </w:rPr>
+              <w:instrText xml:space="preserve"> PAGEREF _Toc211596339 \h </w:instrText>
+            </w:r>
+            <w:r>
+              <w:rPr>
+                <w:noProof/>
+                <w:webHidden/>
+              </w:rPr>
+            </w:r>
+            <w:r>
+              <w:rPr>
+                <w:noProof/>
+                <w:webHidden/>
+              </w:rPr>
+              <w:fldChar w:fldCharType="separate"/>
+            </w:r>
+            <w:r>
+              <w:rPr>
+                <w:noProof/>
+                <w:webHidden/>
+              </w:rPr>
+              <w:t>24</w:t>
+            </w:r>
+            <w:r>
+              <w:rPr>
+                <w:noProof/>
+                <w:webHidden/>
+              </w:rPr>
+              <w:fldChar w:fldCharType="end"/>
+            </w:r>
+          </w:hyperlink>
+        </w:p>
+        <w:p>
+          <w:r>
+            <w:rPr>
+              <w:rFonts w:ascii="Times New Roman" w:hAnsi="Times New Roman" w:cs="Times New Roman"/>
+              <w:b/>
+              <w:bCs/>
+              <w:noProof/>
+            </w:rPr>
+            <w:fldChar w:fldCharType="end"/>
+          </w:r>
+        </w:p>
+      </w:sdtContent>
+    </w:sdt>
+    <w:p>
+      <w:pPr>
+        <w:pStyle w:val="NormalWeb"/>
+        <w:rPr>
+          <w:rStyle w:val="selected"/>
+        </w:rPr>
+      </w:pPr>
+    </w:p>
+    <w:p>
+      <w:pPr>
+        <w:pStyle w:val="NormalWeb"/>
+        <w:rPr>
+          <w:rStyle w:val="selected"/>
+        </w:rPr>
+      </w:pPr>
+    </w:p>
+    <w:p>
+      <w:pPr>
+        <w:pStyle w:val="NormalWeb"/>
+      </w:pPr>
     </w:p>
     <w:p>
       <w:pPr>
@@ -1572,7 +3831,8 @@
         </w:numPr>
         <w:spacing w:before="240" w:beforeAutospacing="0" w:after="0" w:afterAutospacing="0" w:line="259" w:lineRule="auto"/>
       </w:pPr>
-      <w:bookmarkStart w:id="3" w:name="_Toc211424210"/>
+      <w:bookmarkStart w:id="4" w:name="_Toc211424210"/>
+      <w:bookmarkStart w:id="5" w:name="_Toc211596315"/>
       <w:r>
         <w:rPr>
           <w:rStyle w:val="selected"/>
@@ -1580,7 +3840,8 @@
         <w:lastRenderedPageBreak/>
         <w:t>HIGH PRIORITY USE CASES TO REQUIREMENTS MAPPING</w:t>
       </w:r>
-      <w:bookmarkEnd w:id="3"/>
+      <w:bookmarkEnd w:id="4"/>
+      <w:bookmarkEnd w:id="5"/>
     </w:p>
     <w:p>
       <w:pPr>
@@ -1598,12 +3859,14 @@
           <w:numId w:val="1"/>
         </w:numPr>
       </w:pPr>
+      <w:bookmarkStart w:id="6" w:name="_Toc211596316"/>
       <w:r>
         <w:rPr>
           <w:rStyle w:val="selected"/>
         </w:rPr>
         <w:t>Mobile App Use Cases (P1)</w:t>
       </w:r>
+      <w:bookmarkEnd w:id="6"/>
     </w:p>
     <w:p>
       <w:pPr>
@@ -3303,12 +5566,14 @@
           <w:numId w:val="1"/>
         </w:numPr>
       </w:pPr>
+      <w:bookmarkStart w:id="7" w:name="_Toc211596317"/>
       <w:r>
         <w:rPr>
           <w:rStyle w:val="selected"/>
         </w:rPr>
         <w:t>Local Server Use Cases (P1)</w:t>
       </w:r>
+      <w:bookmarkEnd w:id="7"/>
     </w:p>
     <w:tbl>
       <w:tblPr>
@@ -4322,12 +6587,14 @@
           <w:numId w:val="1"/>
         </w:numPr>
       </w:pPr>
+      <w:bookmarkStart w:id="8" w:name="_Toc211596318"/>
       <w:r>
         <w:rPr>
           <w:rStyle w:val="selected"/>
         </w:rPr>
         <w:t>Cloud Server Use Cases (P1)</w:t>
       </w:r>
+      <w:bookmarkEnd w:id="8"/>
     </w:p>
     <w:tbl>
       <w:tblPr>
@@ -5342,12 +7609,14 @@
           <w:numId w:val="1"/>
         </w:numPr>
       </w:pPr>
+      <w:bookmarkStart w:id="9" w:name="_Toc211596319"/>
       <w:r>
         <w:rPr>
           <w:rStyle w:val="selected"/>
         </w:rPr>
         <w:t>Web App Use Cases (P1)</w:t>
       </w:r>
+      <w:bookmarkEnd w:id="9"/>
     </w:p>
     <w:tbl>
       <w:tblPr>
@@ -6220,6 +8489,992 @@
         </w:tc>
       </w:tr>
     </w:tbl>
+    <w:p>
+      <w:pPr>
+        <w:pStyle w:val="Heading2"/>
+        <w:rPr>
+          <w:rStyle w:val="selected"/>
+        </w:rPr>
+      </w:pPr>
+    </w:p>
+    <w:p>
+      <w:pPr>
+        <w:pStyle w:val="Heading2"/>
+        <w:rPr>
+          <w:rStyle w:val="selected"/>
+        </w:rPr>
+      </w:pPr>
+    </w:p>
+    <w:p>
+      <w:pPr>
+        <w:pStyle w:val="Heading2"/>
+        <w:rPr>
+          <w:rStyle w:val="selected"/>
+        </w:rPr>
+      </w:pPr>
+    </w:p>
+    <w:p>
+      <w:pPr>
+        <w:pStyle w:val="Heading1"/>
+        <w:numPr>
+          <w:ilvl w:val="0"/>
+          <w:numId w:val="1"/>
+        </w:numPr>
+        <w:rPr>
+          <w:rStyle w:val="selected"/>
+        </w:rPr>
+      </w:pPr>
+      <w:bookmarkStart w:id="10" w:name="_Toc211596320"/>
+      <w:r>
+        <w:rPr>
+          <w:rStyle w:val="selected"/>
+        </w:rPr>
+        <w:lastRenderedPageBreak/>
+        <w:t>IMPLEMENTATION PRIORITY MATRIX</w:t>
+      </w:r>
+      <w:bookmarkEnd w:id="10"/>
+    </w:p>
+    <w:p>
+      <w:pPr>
+        <w:pStyle w:val="Heading2"/>
+        <w:numPr>
+          <w:ilvl w:val="1"/>
+          <w:numId w:val="1"/>
+        </w:numPr>
+      </w:pPr>
+      <w:bookmarkStart w:id="11" w:name="_Toc211596321"/>
+      <w:r>
+        <w:rPr>
+          <w:rStyle w:val="Heading2Char"/>
+          <w:b/>
+        </w:rPr>
+        <w:t>Quadrant 1: High Business Value, High Complexity (Start Immediately)</w:t>
+      </w:r>
+      <w:bookmarkEnd w:id="11"/>
+    </w:p>
+    <w:tbl>
+      <w:tblPr>
+        <w:tblW w:w="0" w:type="auto"/>
+        <w:tblCellSpacing w:w="15" w:type="dxa"/>
+        <w:tblBorders>
+          <w:insideH w:val="single" w:sz="4" w:space="0" w:color="auto"/>
+          <w:insideV w:val="single" w:sz="4" w:space="0" w:color="auto"/>
+        </w:tblBorders>
+        <w:tblCellMar>
+          <w:top w:w="15" w:type="dxa"/>
+          <w:left w:w="15" w:type="dxa"/>
+          <w:bottom w:w="15" w:type="dxa"/>
+          <w:right w:w="15" w:type="dxa"/>
+        </w:tblCellMar>
+        <w:tblLook w:val="04A0" w:firstRow="1" w:lastRow="0" w:firstColumn="1" w:lastColumn="0" w:noHBand="0" w:noVBand="1"/>
+      </w:tblPr>
+      <w:tblGrid>
+        <w:gridCol w:w="1953"/>
+        <w:gridCol w:w="2240"/>
+        <w:gridCol w:w="3276"/>
+        <w:gridCol w:w="707"/>
+        <w:gridCol w:w="1184"/>
+      </w:tblGrid>
+      <w:tr>
+        <w:trPr>
+          <w:tblCellSpacing w:w="15" w:type="dxa"/>
+        </w:trPr>
+        <w:tc>
+          <w:tcPr>
+            <w:tcW w:w="0" w:type="auto"/>
+            <w:vAlign w:val="center"/>
+            <w:hideMark/>
+          </w:tcPr>
+          <w:p>
+            <w:pPr>
+              <w:pStyle w:val="NormalWeb"/>
+              <w:jc w:val="center"/>
+              <w:rPr>
+                <w:b/>
+                <w:bCs/>
+              </w:rPr>
+            </w:pPr>
+            <w:r>
+              <w:rPr>
+                <w:rStyle w:val="selected"/>
+                <w:b/>
+                <w:bCs/>
+              </w:rPr>
+              <w:t>Use Case</w:t>
+            </w:r>
+          </w:p>
+        </w:tc>
+        <w:tc>
+          <w:tcPr>
+            <w:tcW w:w="0" w:type="auto"/>
+            <w:vAlign w:val="center"/>
+            <w:hideMark/>
+          </w:tcPr>
+          <w:p>
+            <w:pPr>
+              <w:pStyle w:val="NormalWeb"/>
+              <w:jc w:val="center"/>
+              <w:rPr>
+                <w:b/>
+                <w:bCs/>
+              </w:rPr>
+            </w:pPr>
+            <w:r>
+              <w:rPr>
+                <w:rStyle w:val="selected"/>
+                <w:b/>
+                <w:bCs/>
+              </w:rPr>
+              <w:t>Components</w:t>
+            </w:r>
+          </w:p>
+        </w:tc>
+        <w:tc>
+          <w:tcPr>
+            <w:tcW w:w="0" w:type="auto"/>
+            <w:vAlign w:val="center"/>
+            <w:hideMark/>
+          </w:tcPr>
+          <w:p>
+            <w:pPr>
+              <w:pStyle w:val="NormalWeb"/>
+              <w:jc w:val="center"/>
+              <w:rPr>
+                <w:b/>
+                <w:bCs/>
+              </w:rPr>
+            </w:pPr>
+            <w:r>
+              <w:rPr>
+                <w:rStyle w:val="selected"/>
+                <w:b/>
+                <w:bCs/>
+              </w:rPr>
+              <w:t>Requirements</w:t>
+            </w:r>
+          </w:p>
+        </w:tc>
+        <w:tc>
+          <w:tcPr>
+            <w:tcW w:w="0" w:type="auto"/>
+            <w:vAlign w:val="center"/>
+            <w:hideMark/>
+          </w:tcPr>
+          <w:p>
+            <w:pPr>
+              <w:pStyle w:val="NormalWeb"/>
+              <w:jc w:val="center"/>
+              <w:rPr>
+                <w:b/>
+                <w:bCs/>
+              </w:rPr>
+            </w:pPr>
+            <w:r>
+              <w:rPr>
+                <w:rStyle w:val="selected"/>
+                <w:b/>
+                <w:bCs/>
+              </w:rPr>
+              <w:t>Effort</w:t>
+            </w:r>
+          </w:p>
+        </w:tc>
+        <w:tc>
+          <w:tcPr>
+            <w:tcW w:w="0" w:type="auto"/>
+            <w:vAlign w:val="center"/>
+            <w:hideMark/>
+          </w:tcPr>
+          <w:p>
+            <w:pPr>
+              <w:pStyle w:val="NormalWeb"/>
+              <w:jc w:val="center"/>
+              <w:rPr>
+                <w:b/>
+                <w:bCs/>
+              </w:rPr>
+            </w:pPr>
+            <w:r>
+              <w:rPr>
+                <w:rStyle w:val="selected"/>
+                <w:b/>
+                <w:bCs/>
+              </w:rPr>
+              <w:t>Business Value</w:t>
+            </w:r>
+          </w:p>
+        </w:tc>
+      </w:tr>
+      <w:tr>
+        <w:trPr>
+          <w:tblCellSpacing w:w="15" w:type="dxa"/>
+        </w:trPr>
+        <w:tc>
+          <w:tcPr>
+            <w:tcW w:w="0" w:type="auto"/>
+            <w:vAlign w:val="center"/>
+            <w:hideMark/>
+          </w:tcPr>
+          <w:p>
+            <w:pPr>
+              <w:pStyle w:val="NormalWeb"/>
+            </w:pPr>
+            <w:r>
+              <w:rPr>
+                <w:rStyle w:val="selected"/>
+                <w:b/>
+                <w:bCs/>
+              </w:rPr>
+              <w:t>UC-MOB-ORDER-001</w:t>
+            </w:r>
+          </w:p>
+        </w:tc>
+        <w:tc>
+          <w:tcPr>
+            <w:tcW w:w="0" w:type="auto"/>
+            <w:vAlign w:val="center"/>
+            <w:hideMark/>
+          </w:tcPr>
+          <w:p>
+            <w:pPr>
+              <w:pStyle w:val="NormalWeb"/>
+            </w:pPr>
+            <w:r>
+              <w:rPr>
+                <w:rStyle w:val="selected"/>
+              </w:rPr>
+              <w:t>Mobile App, Local Server, Cloud Server</w:t>
+            </w:r>
+          </w:p>
+        </w:tc>
+        <w:tc>
+          <w:tcPr>
+            <w:tcW w:w="0" w:type="auto"/>
+            <w:vAlign w:val="center"/>
+            <w:hideMark/>
+          </w:tcPr>
+          <w:p>
+            <w:pPr>
+              <w:pStyle w:val="NormalWeb"/>
+            </w:pPr>
+            <w:r>
+              <w:rPr>
+                <w:rStyle w:val="selected"/>
+              </w:rPr>
+              <w:t>MOBILE-APP-FR-001-P1, LOCAL-FR-001-P1, CLOUD-FR-001-P1</w:t>
+            </w:r>
+          </w:p>
+        </w:tc>
+        <w:tc>
+          <w:tcPr>
+            <w:tcW w:w="0" w:type="auto"/>
+            <w:vAlign w:val="center"/>
+            <w:hideMark/>
+          </w:tcPr>
+          <w:p>
+            <w:pPr>
+              <w:pStyle w:val="NormalWeb"/>
+            </w:pPr>
+            <w:r>
+              <w:rPr>
+                <w:rStyle w:val="selected"/>
+              </w:rPr>
+              <w:t>High</w:t>
+            </w:r>
+          </w:p>
+        </w:tc>
+        <w:tc>
+          <w:tcPr>
+            <w:tcW w:w="0" w:type="auto"/>
+            <w:vAlign w:val="center"/>
+            <w:hideMark/>
+          </w:tcPr>
+          <w:p>
+            <w:pPr>
+              <w:pStyle w:val="NormalWeb"/>
+            </w:pPr>
+            <w:r>
+              <w:rPr>
+                <w:rStyle w:val="selected"/>
+              </w:rPr>
+              <w:t>Critical</w:t>
+            </w:r>
+          </w:p>
+        </w:tc>
+      </w:tr>
+      <w:tr>
+        <w:trPr>
+          <w:tblCellSpacing w:w="15" w:type="dxa"/>
+        </w:trPr>
+        <w:tc>
+          <w:tcPr>
+            <w:tcW w:w="0" w:type="auto"/>
+            <w:vAlign w:val="center"/>
+            <w:hideMark/>
+          </w:tcPr>
+          <w:p>
+            <w:pPr>
+              <w:pStyle w:val="NormalWeb"/>
+            </w:pPr>
+            <w:r>
+              <w:rPr>
+                <w:rStyle w:val="selected"/>
+                <w:b/>
+                <w:bCs/>
+              </w:rPr>
+              <w:t>UC-MOB-ORDER-004</w:t>
+            </w:r>
+          </w:p>
+        </w:tc>
+        <w:tc>
+          <w:tcPr>
+            <w:tcW w:w="0" w:type="auto"/>
+            <w:vAlign w:val="center"/>
+            <w:hideMark/>
+          </w:tcPr>
+          <w:p>
+            <w:pPr>
+              <w:pStyle w:val="NormalWeb"/>
+            </w:pPr>
+            <w:r>
+              <w:rPr>
+                <w:rStyle w:val="selected"/>
+              </w:rPr>
+              <w:t>Mobile App, Cloud Server</w:t>
+            </w:r>
+          </w:p>
+        </w:tc>
+        <w:tc>
+          <w:tcPr>
+            <w:tcW w:w="0" w:type="auto"/>
+            <w:vAlign w:val="center"/>
+            <w:hideMark/>
+          </w:tcPr>
+          <w:p>
+            <w:pPr>
+              <w:pStyle w:val="NormalWeb"/>
+            </w:pPr>
+            <w:r>
+              <w:rPr>
+                <w:rStyle w:val="selected"/>
+              </w:rPr>
+              <w:t>MOBILE-APP-FR-004-P1, CLOUD-FR-002-P1</w:t>
+            </w:r>
+          </w:p>
+        </w:tc>
+        <w:tc>
+          <w:tcPr>
+            <w:tcW w:w="0" w:type="auto"/>
+            <w:vAlign w:val="center"/>
+            <w:hideMark/>
+          </w:tcPr>
+          <w:p>
+            <w:pPr>
+              <w:pStyle w:val="NormalWeb"/>
+            </w:pPr>
+            <w:r>
+              <w:rPr>
+                <w:rStyle w:val="selected"/>
+              </w:rPr>
+              <w:t>High</w:t>
+            </w:r>
+          </w:p>
+        </w:tc>
+        <w:tc>
+          <w:tcPr>
+            <w:tcW w:w="0" w:type="auto"/>
+            <w:vAlign w:val="center"/>
+            <w:hideMark/>
+          </w:tcPr>
+          <w:p>
+            <w:pPr>
+              <w:pStyle w:val="NormalWeb"/>
+            </w:pPr>
+            <w:r>
+              <w:rPr>
+                <w:rStyle w:val="selected"/>
+              </w:rPr>
+              <w:t>Critical</w:t>
+            </w:r>
+          </w:p>
+        </w:tc>
+      </w:tr>
+      <w:tr>
+        <w:trPr>
+          <w:tblCellSpacing w:w="15" w:type="dxa"/>
+        </w:trPr>
+        <w:tc>
+          <w:tcPr>
+            <w:tcW w:w="0" w:type="auto"/>
+            <w:vAlign w:val="center"/>
+            <w:hideMark/>
+          </w:tcPr>
+          <w:p>
+            <w:pPr>
+              <w:pStyle w:val="NormalWeb"/>
+            </w:pPr>
+            <w:r>
+              <w:rPr>
+                <w:rStyle w:val="selected"/>
+                <w:b/>
+                <w:bCs/>
+              </w:rPr>
+              <w:t>UC-CLOUD-PAYMENT-201</w:t>
+            </w:r>
+          </w:p>
+        </w:tc>
+        <w:tc>
+          <w:tcPr>
+            <w:tcW w:w="0" w:type="auto"/>
+            <w:vAlign w:val="center"/>
+            <w:hideMark/>
+          </w:tcPr>
+          <w:p>
+            <w:pPr>
+              <w:pStyle w:val="NormalWeb"/>
+            </w:pPr>
+            <w:r>
+              <w:rPr>
+                <w:rStyle w:val="selected"/>
+              </w:rPr>
+              <w:t>Cloud Server</w:t>
+            </w:r>
+          </w:p>
+        </w:tc>
+        <w:tc>
+          <w:tcPr>
+            <w:tcW w:w="0" w:type="auto"/>
+            <w:vAlign w:val="center"/>
+            <w:hideMark/>
+          </w:tcPr>
+          <w:p>
+            <w:pPr>
+              <w:pStyle w:val="NormalWeb"/>
+            </w:pPr>
+            <w:r>
+              <w:rPr>
+                <w:rStyle w:val="selected"/>
+              </w:rPr>
+              <w:t>CLOUD-FR-002-P1, CLOUD-NFR-101-P1</w:t>
+            </w:r>
+          </w:p>
+        </w:tc>
+        <w:tc>
+          <w:tcPr>
+            <w:tcW w:w="0" w:type="auto"/>
+            <w:vAlign w:val="center"/>
+            <w:hideMark/>
+          </w:tcPr>
+          <w:p>
+            <w:pPr>
+              <w:pStyle w:val="NormalWeb"/>
+            </w:pPr>
+            <w:r>
+              <w:rPr>
+                <w:rStyle w:val="selected"/>
+              </w:rPr>
+              <w:t>High</w:t>
+            </w:r>
+          </w:p>
+        </w:tc>
+        <w:tc>
+          <w:tcPr>
+            <w:tcW w:w="0" w:type="auto"/>
+            <w:vAlign w:val="center"/>
+            <w:hideMark/>
+          </w:tcPr>
+          <w:p>
+            <w:pPr>
+              <w:pStyle w:val="NormalWeb"/>
+            </w:pPr>
+            <w:r>
+              <w:rPr>
+                <w:rStyle w:val="selected"/>
+              </w:rPr>
+              <w:t>Critical</w:t>
+            </w:r>
+          </w:p>
+        </w:tc>
+      </w:tr>
+    </w:tbl>
+    <w:p>
+      <w:pPr>
+        <w:pStyle w:val="Heading2"/>
+        <w:numPr>
+          <w:ilvl w:val="1"/>
+          <w:numId w:val="1"/>
+        </w:numPr>
+      </w:pPr>
+      <w:bookmarkStart w:id="12" w:name="_Toc211596322"/>
+      <w:r>
+        <w:rPr>
+          <w:rStyle w:val="selected"/>
+        </w:rPr>
+        <w:t>Quadrant 2: High Business Value, Low Complexity (Quick Wins)</w:t>
+      </w:r>
+      <w:bookmarkEnd w:id="12"/>
+    </w:p>
+    <w:tbl>
+      <w:tblPr>
+        <w:tblW w:w="0" w:type="auto"/>
+        <w:tblCellSpacing w:w="15" w:type="dxa"/>
+        <w:tblBorders>
+          <w:insideH w:val="single" w:sz="4" w:space="0" w:color="auto"/>
+          <w:insideV w:val="single" w:sz="4" w:space="0" w:color="auto"/>
+        </w:tblBorders>
+        <w:tblCellMar>
+          <w:top w:w="15" w:type="dxa"/>
+          <w:left w:w="15" w:type="dxa"/>
+          <w:bottom w:w="15" w:type="dxa"/>
+          <w:right w:w="15" w:type="dxa"/>
+        </w:tblCellMar>
+        <w:tblLook w:val="04A0" w:firstRow="1" w:lastRow="0" w:firstColumn="1" w:lastColumn="0" w:noHBand="0" w:noVBand="1"/>
+      </w:tblPr>
+      <w:tblGrid>
+        <w:gridCol w:w="2015"/>
+        <w:gridCol w:w="2009"/>
+        <w:gridCol w:w="3145"/>
+        <w:gridCol w:w="894"/>
+        <w:gridCol w:w="1297"/>
+      </w:tblGrid>
+      <w:tr>
+        <w:trPr>
+          <w:tblCellSpacing w:w="15" w:type="dxa"/>
+        </w:trPr>
+        <w:tc>
+          <w:tcPr>
+            <w:tcW w:w="0" w:type="auto"/>
+            <w:vAlign w:val="center"/>
+            <w:hideMark/>
+          </w:tcPr>
+          <w:p>
+            <w:pPr>
+              <w:pStyle w:val="NormalWeb"/>
+              <w:jc w:val="center"/>
+              <w:rPr>
+                <w:b/>
+                <w:bCs/>
+              </w:rPr>
+            </w:pPr>
+            <w:r>
+              <w:rPr>
+                <w:rStyle w:val="selected"/>
+                <w:b/>
+                <w:bCs/>
+              </w:rPr>
+              <w:t>Use Case</w:t>
+            </w:r>
+          </w:p>
+        </w:tc>
+        <w:tc>
+          <w:tcPr>
+            <w:tcW w:w="0" w:type="auto"/>
+            <w:vAlign w:val="center"/>
+            <w:hideMark/>
+          </w:tcPr>
+          <w:p>
+            <w:pPr>
+              <w:pStyle w:val="NormalWeb"/>
+              <w:jc w:val="center"/>
+              <w:rPr>
+                <w:b/>
+                <w:bCs/>
+              </w:rPr>
+            </w:pPr>
+            <w:r>
+              <w:rPr>
+                <w:rStyle w:val="selected"/>
+                <w:b/>
+                <w:bCs/>
+              </w:rPr>
+              <w:t>Components</w:t>
+            </w:r>
+          </w:p>
+        </w:tc>
+        <w:tc>
+          <w:tcPr>
+            <w:tcW w:w="0" w:type="auto"/>
+            <w:vAlign w:val="center"/>
+            <w:hideMark/>
+          </w:tcPr>
+          <w:p>
+            <w:pPr>
+              <w:pStyle w:val="NormalWeb"/>
+              <w:jc w:val="center"/>
+              <w:rPr>
+                <w:b/>
+                <w:bCs/>
+              </w:rPr>
+            </w:pPr>
+            <w:r>
+              <w:rPr>
+                <w:rStyle w:val="selected"/>
+                <w:b/>
+                <w:bCs/>
+              </w:rPr>
+              <w:t>Requirements</w:t>
+            </w:r>
+          </w:p>
+        </w:tc>
+        <w:tc>
+          <w:tcPr>
+            <w:tcW w:w="0" w:type="auto"/>
+            <w:vAlign w:val="center"/>
+            <w:hideMark/>
+          </w:tcPr>
+          <w:p>
+            <w:pPr>
+              <w:pStyle w:val="NormalWeb"/>
+              <w:jc w:val="center"/>
+              <w:rPr>
+                <w:b/>
+                <w:bCs/>
+              </w:rPr>
+            </w:pPr>
+            <w:r>
+              <w:rPr>
+                <w:rStyle w:val="selected"/>
+                <w:b/>
+                <w:bCs/>
+              </w:rPr>
+              <w:t>Effort</w:t>
+            </w:r>
+          </w:p>
+        </w:tc>
+        <w:tc>
+          <w:tcPr>
+            <w:tcW w:w="0" w:type="auto"/>
+            <w:vAlign w:val="center"/>
+            <w:hideMark/>
+          </w:tcPr>
+          <w:p>
+            <w:pPr>
+              <w:pStyle w:val="NormalWeb"/>
+              <w:jc w:val="center"/>
+              <w:rPr>
+                <w:b/>
+                <w:bCs/>
+              </w:rPr>
+            </w:pPr>
+            <w:r>
+              <w:rPr>
+                <w:rStyle w:val="selected"/>
+                <w:b/>
+                <w:bCs/>
+              </w:rPr>
+              <w:t>Business Value</w:t>
+            </w:r>
+          </w:p>
+        </w:tc>
+      </w:tr>
+      <w:tr>
+        <w:trPr>
+          <w:tblCellSpacing w:w="15" w:type="dxa"/>
+        </w:trPr>
+        <w:tc>
+          <w:tcPr>
+            <w:tcW w:w="0" w:type="auto"/>
+            <w:vAlign w:val="center"/>
+            <w:hideMark/>
+          </w:tcPr>
+          <w:p>
+            <w:pPr>
+              <w:pStyle w:val="NormalWeb"/>
+            </w:pPr>
+            <w:r>
+              <w:rPr>
+                <w:rStyle w:val="selected"/>
+                <w:b/>
+                <w:bCs/>
+              </w:rPr>
+              <w:t>UC-MOB-ORDER-002</w:t>
+            </w:r>
+          </w:p>
+        </w:tc>
+        <w:tc>
+          <w:tcPr>
+            <w:tcW w:w="0" w:type="auto"/>
+            <w:vAlign w:val="center"/>
+            <w:hideMark/>
+          </w:tcPr>
+          <w:p>
+            <w:pPr>
+              <w:pStyle w:val="NormalWeb"/>
+            </w:pPr>
+            <w:r>
+              <w:rPr>
+                <w:rStyle w:val="selected"/>
+              </w:rPr>
+              <w:t>Mobile App, Local Server</w:t>
+            </w:r>
+          </w:p>
+        </w:tc>
+        <w:tc>
+          <w:tcPr>
+            <w:tcW w:w="0" w:type="auto"/>
+            <w:vAlign w:val="center"/>
+            <w:hideMark/>
+          </w:tcPr>
+          <w:p>
+            <w:pPr>
+              <w:pStyle w:val="NormalWeb"/>
+            </w:pPr>
+            <w:r>
+              <w:rPr>
+                <w:rStyle w:val="selected"/>
+              </w:rPr>
+              <w:t>MOBILE-APP-FR-002-P1, LOCAL-FR-001-P1</w:t>
+            </w:r>
+          </w:p>
+        </w:tc>
+        <w:tc>
+          <w:tcPr>
+            <w:tcW w:w="0" w:type="auto"/>
+            <w:vAlign w:val="center"/>
+            <w:hideMark/>
+          </w:tcPr>
+          <w:p>
+            <w:pPr>
+              <w:pStyle w:val="NormalWeb"/>
+            </w:pPr>
+            <w:r>
+              <w:rPr>
+                <w:rStyle w:val="selected"/>
+              </w:rPr>
+              <w:t>Medium</w:t>
+            </w:r>
+          </w:p>
+        </w:tc>
+        <w:tc>
+          <w:tcPr>
+            <w:tcW w:w="0" w:type="auto"/>
+            <w:vAlign w:val="center"/>
+            <w:hideMark/>
+          </w:tcPr>
+          <w:p>
+            <w:pPr>
+              <w:pStyle w:val="NormalWeb"/>
+            </w:pPr>
+            <w:r>
+              <w:rPr>
+                <w:rStyle w:val="selected"/>
+              </w:rPr>
+              <w:t>High</w:t>
+            </w:r>
+          </w:p>
+        </w:tc>
+      </w:tr>
+      <w:tr>
+        <w:trPr>
+          <w:tblCellSpacing w:w="15" w:type="dxa"/>
+        </w:trPr>
+        <w:tc>
+          <w:tcPr>
+            <w:tcW w:w="0" w:type="auto"/>
+            <w:vAlign w:val="center"/>
+            <w:hideMark/>
+          </w:tcPr>
+          <w:p>
+            <w:pPr>
+              <w:pStyle w:val="NormalWeb"/>
+            </w:pPr>
+            <w:r>
+              <w:rPr>
+                <w:rStyle w:val="selected"/>
+                <w:b/>
+                <w:bCs/>
+              </w:rPr>
+              <w:t>UC-WEB-KITCHEN-301</w:t>
+            </w:r>
+          </w:p>
+        </w:tc>
+        <w:tc>
+          <w:tcPr>
+            <w:tcW w:w="0" w:type="auto"/>
+            <w:vAlign w:val="center"/>
+            <w:hideMark/>
+          </w:tcPr>
+          <w:p>
+            <w:pPr>
+              <w:pStyle w:val="NormalWeb"/>
+            </w:pPr>
+            <w:r>
+              <w:rPr>
+                <w:rStyle w:val="selected"/>
+              </w:rPr>
+              <w:t>Web App, Local Server</w:t>
+            </w:r>
+          </w:p>
+        </w:tc>
+        <w:tc>
+          <w:tcPr>
+            <w:tcW w:w="0" w:type="auto"/>
+            <w:vAlign w:val="center"/>
+            <w:hideMark/>
+          </w:tcPr>
+          <w:p>
+            <w:pPr>
+              <w:pStyle w:val="NormalWeb"/>
+            </w:pPr>
+            <w:r>
+              <w:rPr>
+                <w:rStyle w:val="selected"/>
+              </w:rPr>
+              <w:t>WEB-APP-FR-001-P1, LOCAL-FR-001-P1</w:t>
+            </w:r>
+          </w:p>
+        </w:tc>
+        <w:tc>
+          <w:tcPr>
+            <w:tcW w:w="0" w:type="auto"/>
+            <w:vAlign w:val="center"/>
+            <w:hideMark/>
+          </w:tcPr>
+          <w:p>
+            <w:pPr>
+              <w:pStyle w:val="NormalWeb"/>
+            </w:pPr>
+            <w:r>
+              <w:rPr>
+                <w:rStyle w:val="selected"/>
+              </w:rPr>
+              <w:t>Low</w:t>
+            </w:r>
+          </w:p>
+        </w:tc>
+        <w:tc>
+          <w:tcPr>
+            <w:tcW w:w="0" w:type="auto"/>
+            <w:vAlign w:val="center"/>
+            <w:hideMark/>
+          </w:tcPr>
+          <w:p>
+            <w:pPr>
+              <w:pStyle w:val="NormalWeb"/>
+            </w:pPr>
+            <w:r>
+              <w:rPr>
+                <w:rStyle w:val="selected"/>
+              </w:rPr>
+              <w:t>High</w:t>
+            </w:r>
+          </w:p>
+        </w:tc>
+      </w:tr>
+      <w:tr>
+        <w:trPr>
+          <w:tblCellSpacing w:w="15" w:type="dxa"/>
+        </w:trPr>
+        <w:tc>
+          <w:tcPr>
+            <w:tcW w:w="0" w:type="auto"/>
+            <w:vAlign w:val="center"/>
+            <w:hideMark/>
+          </w:tcPr>
+          <w:p>
+            <w:pPr>
+              <w:pStyle w:val="NormalWeb"/>
+            </w:pPr>
+            <w:r>
+              <w:rPr>
+                <w:rStyle w:val="selected"/>
+                <w:b/>
+                <w:bCs/>
+              </w:rPr>
+              <w:t>UC-MOB-BOOK-001</w:t>
+            </w:r>
+          </w:p>
+        </w:tc>
+        <w:tc>
+          <w:tcPr>
+            <w:tcW w:w="0" w:type="auto"/>
+            <w:vAlign w:val="center"/>
+            <w:hideMark/>
+          </w:tcPr>
+          <w:p>
+            <w:pPr>
+              <w:pStyle w:val="NormalWeb"/>
+            </w:pPr>
+            <w:r>
+              <w:rPr>
+                <w:rStyle w:val="selected"/>
+              </w:rPr>
+              <w:t>Mobile App, Cloud Server</w:t>
+            </w:r>
+          </w:p>
+        </w:tc>
+        <w:tc>
+          <w:tcPr>
+            <w:tcW w:w="0" w:type="auto"/>
+            <w:vAlign w:val="center"/>
+            <w:hideMark/>
+          </w:tcPr>
+          <w:p>
+            <w:pPr>
+              <w:pStyle w:val="NormalWeb"/>
+            </w:pPr>
+            <w:r>
+              <w:rPr>
+                <w:rStyle w:val="selected"/>
+              </w:rPr>
+              <w:t>MOBILE-APP-FR-101-P1, CLOUD-FR-102-P1</w:t>
+            </w:r>
+          </w:p>
+        </w:tc>
+        <w:tc>
+          <w:tcPr>
+            <w:tcW w:w="0" w:type="auto"/>
+            <w:vAlign w:val="center"/>
+            <w:hideMark/>
+          </w:tcPr>
+          <w:p>
+            <w:pPr>
+              <w:pStyle w:val="NormalWeb"/>
+            </w:pPr>
+            <w:r>
+              <w:rPr>
+                <w:rStyle w:val="selected"/>
+              </w:rPr>
+              <w:t>Medium</w:t>
+            </w:r>
+          </w:p>
+        </w:tc>
+        <w:tc>
+          <w:tcPr>
+            <w:tcW w:w="0" w:type="auto"/>
+            <w:vAlign w:val="center"/>
+            <w:hideMark/>
+          </w:tcPr>
+          <w:p>
+            <w:pPr>
+              <w:pStyle w:val="NormalWeb"/>
+            </w:pPr>
+            <w:r>
+              <w:rPr>
+                <w:rStyle w:val="selected"/>
+              </w:rPr>
+              <w:t>High</w:t>
+            </w:r>
+          </w:p>
+        </w:tc>
+      </w:tr>
+    </w:tbl>
+    <w:p>
+      <w:pPr>
+        <w:pStyle w:val="Heading2"/>
+        <w:rPr>
+          <w:rStyle w:val="selected"/>
+        </w:rPr>
+      </w:pPr>
+    </w:p>
+    <w:p>
+      <w:pPr>
+        <w:pStyle w:val="Heading2"/>
+        <w:rPr>
+          <w:rStyle w:val="selected"/>
+        </w:rPr>
+      </w:pPr>
+    </w:p>
     <w:p>
       <w:pPr>
         <w:pStyle w:val="Heading2"/>
@@ -6275,16 +9530,16 @@
           <w:ilvl w:val="0"/>
           <w:numId w:val="1"/>
         </w:numPr>
-        <w:rPr>
-          <w:rStyle w:val="selected"/>
-        </w:rPr>
       </w:pPr>
+      <w:bookmarkStart w:id="13" w:name="_Toc211596323"/>
       <w:r>
         <w:rPr>
           <w:rStyle w:val="selected"/>
         </w:rPr>
-        <w:t>IMPLEMENTATION PRIORITY MATRIX</w:t>
+        <w:lastRenderedPageBreak/>
+        <w:t>DETAILED TEST CASE DEFINITIONS (P1)</w:t>
       </w:r>
+      <w:bookmarkEnd w:id="13"/>
     </w:p>
     <w:p>
       <w:pPr>
@@ -6294,989 +9549,14 @@
           <w:numId w:val="1"/>
         </w:numPr>
       </w:pPr>
-      <w:r>
-        <w:rPr>
-          <w:rStyle w:val="Heading2Char"/>
-          <w:b/>
-        </w:rPr>
-        <w:t>Quadrant 1: High Business Value, High Complexity (Start Immediately)</w:t>
-      </w:r>
-    </w:p>
-    <w:tbl>
-      <w:tblPr>
-        <w:tblW w:w="0" w:type="auto"/>
-        <w:tblCellSpacing w:w="15" w:type="dxa"/>
-        <w:tblBorders>
-          <w:insideH w:val="single" w:sz="4" w:space="0" w:color="auto"/>
-          <w:insideV w:val="single" w:sz="4" w:space="0" w:color="auto"/>
-        </w:tblBorders>
-        <w:tblCellMar>
-          <w:top w:w="15" w:type="dxa"/>
-          <w:left w:w="15" w:type="dxa"/>
-          <w:bottom w:w="15" w:type="dxa"/>
-          <w:right w:w="15" w:type="dxa"/>
-        </w:tblCellMar>
-        <w:tblLook w:val="04A0" w:firstRow="1" w:lastRow="0" w:firstColumn="1" w:lastColumn="0" w:noHBand="0" w:noVBand="1"/>
-      </w:tblPr>
-      <w:tblGrid>
-        <w:gridCol w:w="1953"/>
-        <w:gridCol w:w="2240"/>
-        <w:gridCol w:w="3276"/>
-        <w:gridCol w:w="707"/>
-        <w:gridCol w:w="1184"/>
-      </w:tblGrid>
-      <w:tr>
-        <w:trPr>
-          <w:tblCellSpacing w:w="15" w:type="dxa"/>
-        </w:trPr>
-        <w:tc>
-          <w:tcPr>
-            <w:tcW w:w="0" w:type="auto"/>
-            <w:vAlign w:val="center"/>
-            <w:hideMark/>
-          </w:tcPr>
-          <w:p>
-            <w:pPr>
-              <w:pStyle w:val="NormalWeb"/>
-              <w:jc w:val="center"/>
-              <w:rPr>
-                <w:b/>
-                <w:bCs/>
-              </w:rPr>
-            </w:pPr>
-            <w:r>
-              <w:rPr>
-                <w:rStyle w:val="selected"/>
-                <w:b/>
-                <w:bCs/>
-              </w:rPr>
-              <w:t>Use Case</w:t>
-            </w:r>
-          </w:p>
-        </w:tc>
-        <w:tc>
-          <w:tcPr>
-            <w:tcW w:w="0" w:type="auto"/>
-            <w:vAlign w:val="center"/>
-            <w:hideMark/>
-          </w:tcPr>
-          <w:p>
-            <w:pPr>
-              <w:pStyle w:val="NormalWeb"/>
-              <w:jc w:val="center"/>
-              <w:rPr>
-                <w:b/>
-                <w:bCs/>
-              </w:rPr>
-            </w:pPr>
-            <w:r>
-              <w:rPr>
-                <w:rStyle w:val="selected"/>
-                <w:b/>
-                <w:bCs/>
-              </w:rPr>
-              <w:t>Components</w:t>
-            </w:r>
-          </w:p>
-        </w:tc>
-        <w:tc>
-          <w:tcPr>
-            <w:tcW w:w="0" w:type="auto"/>
-            <w:vAlign w:val="center"/>
-            <w:hideMark/>
-          </w:tcPr>
-          <w:p>
-            <w:pPr>
-              <w:pStyle w:val="NormalWeb"/>
-              <w:jc w:val="center"/>
-              <w:rPr>
-                <w:b/>
-                <w:bCs/>
-              </w:rPr>
-            </w:pPr>
-            <w:r>
-              <w:rPr>
-                <w:rStyle w:val="selected"/>
-                <w:b/>
-                <w:bCs/>
-              </w:rPr>
-              <w:t>Requirements</w:t>
-            </w:r>
-          </w:p>
-        </w:tc>
-        <w:tc>
-          <w:tcPr>
-            <w:tcW w:w="0" w:type="auto"/>
-            <w:vAlign w:val="center"/>
-            <w:hideMark/>
-          </w:tcPr>
-          <w:p>
-            <w:pPr>
-              <w:pStyle w:val="NormalWeb"/>
-              <w:jc w:val="center"/>
-              <w:rPr>
-                <w:b/>
-                <w:bCs/>
-              </w:rPr>
-            </w:pPr>
-            <w:r>
-              <w:rPr>
-                <w:rStyle w:val="selected"/>
-                <w:b/>
-                <w:bCs/>
-              </w:rPr>
-              <w:t>Effort</w:t>
-            </w:r>
-          </w:p>
-        </w:tc>
-        <w:tc>
-          <w:tcPr>
-            <w:tcW w:w="0" w:type="auto"/>
-            <w:vAlign w:val="center"/>
-            <w:hideMark/>
-          </w:tcPr>
-          <w:p>
-            <w:pPr>
-              <w:pStyle w:val="NormalWeb"/>
-              <w:jc w:val="center"/>
-              <w:rPr>
-                <w:b/>
-                <w:bCs/>
-              </w:rPr>
-            </w:pPr>
-            <w:r>
-              <w:rPr>
-                <w:rStyle w:val="selected"/>
-                <w:b/>
-                <w:bCs/>
-              </w:rPr>
-              <w:t>Business Value</w:t>
-            </w:r>
-          </w:p>
-        </w:tc>
-      </w:tr>
-      <w:tr>
-        <w:trPr>
-          <w:tblCellSpacing w:w="15" w:type="dxa"/>
-        </w:trPr>
-        <w:tc>
-          <w:tcPr>
-            <w:tcW w:w="0" w:type="auto"/>
-            <w:vAlign w:val="center"/>
-            <w:hideMark/>
-          </w:tcPr>
-          <w:p>
-            <w:pPr>
-              <w:pStyle w:val="NormalWeb"/>
-            </w:pPr>
-            <w:r>
-              <w:rPr>
-                <w:rStyle w:val="selected"/>
-                <w:b/>
-                <w:bCs/>
-              </w:rPr>
-              <w:t>UC-MOB-ORDER-001</w:t>
-            </w:r>
-          </w:p>
-        </w:tc>
-        <w:tc>
-          <w:tcPr>
-            <w:tcW w:w="0" w:type="auto"/>
-            <w:vAlign w:val="center"/>
-            <w:hideMark/>
-          </w:tcPr>
-          <w:p>
-            <w:pPr>
-              <w:pStyle w:val="NormalWeb"/>
-            </w:pPr>
-            <w:r>
-              <w:rPr>
-                <w:rStyle w:val="selected"/>
-              </w:rPr>
-              <w:t>Mobile App, Local Server, Cloud Server</w:t>
-            </w:r>
-          </w:p>
-        </w:tc>
-        <w:tc>
-          <w:tcPr>
-            <w:tcW w:w="0" w:type="auto"/>
-            <w:vAlign w:val="center"/>
-            <w:hideMark/>
-          </w:tcPr>
-          <w:p>
-            <w:pPr>
-              <w:pStyle w:val="NormalWeb"/>
-            </w:pPr>
-            <w:r>
-              <w:rPr>
-                <w:rStyle w:val="selected"/>
-              </w:rPr>
-              <w:t>MOBILE-APP-FR-001-P1, LOCAL-FR-001-P1, CLOUD-FR-001-P1</w:t>
-            </w:r>
-          </w:p>
-        </w:tc>
-        <w:tc>
-          <w:tcPr>
-            <w:tcW w:w="0" w:type="auto"/>
-            <w:vAlign w:val="center"/>
-            <w:hideMark/>
-          </w:tcPr>
-          <w:p>
-            <w:pPr>
-              <w:pStyle w:val="NormalWeb"/>
-            </w:pPr>
-            <w:r>
-              <w:rPr>
-                <w:rStyle w:val="selected"/>
-              </w:rPr>
-              <w:t>High</w:t>
-            </w:r>
-          </w:p>
-        </w:tc>
-        <w:tc>
-          <w:tcPr>
-            <w:tcW w:w="0" w:type="auto"/>
-            <w:vAlign w:val="center"/>
-            <w:hideMark/>
-          </w:tcPr>
-          <w:p>
-            <w:pPr>
-              <w:pStyle w:val="NormalWeb"/>
-            </w:pPr>
-            <w:r>
-              <w:rPr>
-                <w:rStyle w:val="selected"/>
-              </w:rPr>
-              <w:t>Critical</w:t>
-            </w:r>
-          </w:p>
-        </w:tc>
-      </w:tr>
-      <w:tr>
-        <w:trPr>
-          <w:tblCellSpacing w:w="15" w:type="dxa"/>
-        </w:trPr>
-        <w:tc>
-          <w:tcPr>
-            <w:tcW w:w="0" w:type="auto"/>
-            <w:vAlign w:val="center"/>
-            <w:hideMark/>
-          </w:tcPr>
-          <w:p>
-            <w:pPr>
-              <w:pStyle w:val="NormalWeb"/>
-            </w:pPr>
-            <w:r>
-              <w:rPr>
-                <w:rStyle w:val="selected"/>
-                <w:b/>
-                <w:bCs/>
-              </w:rPr>
-              <w:t>UC-MOB-ORDER-004</w:t>
-            </w:r>
-          </w:p>
-        </w:tc>
-        <w:tc>
-          <w:tcPr>
-            <w:tcW w:w="0" w:type="auto"/>
-            <w:vAlign w:val="center"/>
-            <w:hideMark/>
-          </w:tcPr>
-          <w:p>
-            <w:pPr>
-              <w:pStyle w:val="NormalWeb"/>
-            </w:pPr>
-            <w:r>
-              <w:rPr>
-                <w:rStyle w:val="selected"/>
-              </w:rPr>
-              <w:t>Mobile App, Cloud Server</w:t>
-            </w:r>
-          </w:p>
-        </w:tc>
-        <w:tc>
-          <w:tcPr>
-            <w:tcW w:w="0" w:type="auto"/>
-            <w:vAlign w:val="center"/>
-            <w:hideMark/>
-          </w:tcPr>
-          <w:p>
-            <w:pPr>
-              <w:pStyle w:val="NormalWeb"/>
-            </w:pPr>
-            <w:r>
-              <w:rPr>
-                <w:rStyle w:val="selected"/>
-              </w:rPr>
-              <w:t>MOBILE-APP-FR-004-P1, CLOUD-FR-002-P1</w:t>
-            </w:r>
-          </w:p>
-        </w:tc>
-        <w:tc>
-          <w:tcPr>
-            <w:tcW w:w="0" w:type="auto"/>
-            <w:vAlign w:val="center"/>
-            <w:hideMark/>
-          </w:tcPr>
-          <w:p>
-            <w:pPr>
-              <w:pStyle w:val="NormalWeb"/>
-            </w:pPr>
-            <w:r>
-              <w:rPr>
-                <w:rStyle w:val="selected"/>
-              </w:rPr>
-              <w:t>High</w:t>
-            </w:r>
-          </w:p>
-        </w:tc>
-        <w:tc>
-          <w:tcPr>
-            <w:tcW w:w="0" w:type="auto"/>
-            <w:vAlign w:val="center"/>
-            <w:hideMark/>
-          </w:tcPr>
-          <w:p>
-            <w:pPr>
-              <w:pStyle w:val="NormalWeb"/>
-            </w:pPr>
-            <w:r>
-              <w:rPr>
-                <w:rStyle w:val="selected"/>
-              </w:rPr>
-              <w:t>Critical</w:t>
-            </w:r>
-          </w:p>
-        </w:tc>
-      </w:tr>
-      <w:tr>
-        <w:trPr>
-          <w:tblCellSpacing w:w="15" w:type="dxa"/>
-        </w:trPr>
-        <w:tc>
-          <w:tcPr>
-            <w:tcW w:w="0" w:type="auto"/>
-            <w:vAlign w:val="center"/>
-            <w:hideMark/>
-          </w:tcPr>
-          <w:p>
-            <w:pPr>
-              <w:pStyle w:val="NormalWeb"/>
-            </w:pPr>
-            <w:r>
-              <w:rPr>
-                <w:rStyle w:val="selected"/>
-                <w:b/>
-                <w:bCs/>
-              </w:rPr>
-              <w:t>UC-CLOUD-PAYMENT-201</w:t>
-            </w:r>
-          </w:p>
-        </w:tc>
-        <w:tc>
-          <w:tcPr>
-            <w:tcW w:w="0" w:type="auto"/>
-            <w:vAlign w:val="center"/>
-            <w:hideMark/>
-          </w:tcPr>
-          <w:p>
-            <w:pPr>
-              <w:pStyle w:val="NormalWeb"/>
-            </w:pPr>
-            <w:r>
-              <w:rPr>
-                <w:rStyle w:val="selected"/>
-              </w:rPr>
-              <w:t>Cloud Server</w:t>
-            </w:r>
-          </w:p>
-        </w:tc>
-        <w:tc>
-          <w:tcPr>
-            <w:tcW w:w="0" w:type="auto"/>
-            <w:vAlign w:val="center"/>
-            <w:hideMark/>
-          </w:tcPr>
-          <w:p>
-            <w:pPr>
-              <w:pStyle w:val="NormalWeb"/>
-            </w:pPr>
-            <w:r>
-              <w:rPr>
-                <w:rStyle w:val="selected"/>
-              </w:rPr>
-              <w:t>CLOUD-FR-002-P1, CLOUD-NFR-101-P1</w:t>
-            </w:r>
-          </w:p>
-        </w:tc>
-        <w:tc>
-          <w:tcPr>
-            <w:tcW w:w="0" w:type="auto"/>
-            <w:vAlign w:val="center"/>
-            <w:hideMark/>
-          </w:tcPr>
-          <w:p>
-            <w:pPr>
-              <w:pStyle w:val="NormalWeb"/>
-            </w:pPr>
-            <w:r>
-              <w:rPr>
-                <w:rStyle w:val="selected"/>
-              </w:rPr>
-              <w:t>High</w:t>
-            </w:r>
-          </w:p>
-        </w:tc>
-        <w:tc>
-          <w:tcPr>
-            <w:tcW w:w="0" w:type="auto"/>
-            <w:vAlign w:val="center"/>
-            <w:hideMark/>
-          </w:tcPr>
-          <w:p>
-            <w:pPr>
-              <w:pStyle w:val="NormalWeb"/>
-            </w:pPr>
-            <w:r>
-              <w:rPr>
-                <w:rStyle w:val="selected"/>
-              </w:rPr>
-              <w:t>Critical</w:t>
-            </w:r>
-          </w:p>
-        </w:tc>
-      </w:tr>
-    </w:tbl>
-    <w:p>
-      <w:pPr>
-        <w:pStyle w:val="Heading2"/>
-        <w:numPr>
-          <w:ilvl w:val="1"/>
-          <w:numId w:val="1"/>
-        </w:numPr>
-      </w:pPr>
-      <w:r>
-        <w:rPr>
-          <w:rStyle w:val="selected"/>
-        </w:rPr>
-        <w:t>Quadrant 2: High Business Value, Low Complexity (Quick Wins)</w:t>
-      </w:r>
-    </w:p>
-    <w:tbl>
-      <w:tblPr>
-        <w:tblW w:w="0" w:type="auto"/>
-        <w:tblCellSpacing w:w="15" w:type="dxa"/>
-        <w:tblBorders>
-          <w:insideH w:val="single" w:sz="4" w:space="0" w:color="auto"/>
-          <w:insideV w:val="single" w:sz="4" w:space="0" w:color="auto"/>
-        </w:tblBorders>
-        <w:tblCellMar>
-          <w:top w:w="15" w:type="dxa"/>
-          <w:left w:w="15" w:type="dxa"/>
-          <w:bottom w:w="15" w:type="dxa"/>
-          <w:right w:w="15" w:type="dxa"/>
-        </w:tblCellMar>
-        <w:tblLook w:val="04A0" w:firstRow="1" w:lastRow="0" w:firstColumn="1" w:lastColumn="0" w:noHBand="0" w:noVBand="1"/>
-      </w:tblPr>
-      <w:tblGrid>
-        <w:gridCol w:w="2015"/>
-        <w:gridCol w:w="2009"/>
-        <w:gridCol w:w="3145"/>
-        <w:gridCol w:w="894"/>
-        <w:gridCol w:w="1297"/>
-      </w:tblGrid>
-      <w:tr>
-        <w:trPr>
-          <w:tblCellSpacing w:w="15" w:type="dxa"/>
-        </w:trPr>
-        <w:tc>
-          <w:tcPr>
-            <w:tcW w:w="0" w:type="auto"/>
-            <w:vAlign w:val="center"/>
-            <w:hideMark/>
-          </w:tcPr>
-          <w:p>
-            <w:pPr>
-              <w:pStyle w:val="NormalWeb"/>
-              <w:jc w:val="center"/>
-              <w:rPr>
-                <w:b/>
-                <w:bCs/>
-              </w:rPr>
-            </w:pPr>
-            <w:r>
-              <w:rPr>
-                <w:rStyle w:val="selected"/>
-                <w:b/>
-                <w:bCs/>
-              </w:rPr>
-              <w:t>Use Case</w:t>
-            </w:r>
-          </w:p>
-        </w:tc>
-        <w:tc>
-          <w:tcPr>
-            <w:tcW w:w="0" w:type="auto"/>
-            <w:vAlign w:val="center"/>
-            <w:hideMark/>
-          </w:tcPr>
-          <w:p>
-            <w:pPr>
-              <w:pStyle w:val="NormalWeb"/>
-              <w:jc w:val="center"/>
-              <w:rPr>
-                <w:b/>
-                <w:bCs/>
-              </w:rPr>
-            </w:pPr>
-            <w:r>
-              <w:rPr>
-                <w:rStyle w:val="selected"/>
-                <w:b/>
-                <w:bCs/>
-              </w:rPr>
-              <w:t>Components</w:t>
-            </w:r>
-          </w:p>
-        </w:tc>
-        <w:tc>
-          <w:tcPr>
-            <w:tcW w:w="0" w:type="auto"/>
-            <w:vAlign w:val="center"/>
-            <w:hideMark/>
-          </w:tcPr>
-          <w:p>
-            <w:pPr>
-              <w:pStyle w:val="NormalWeb"/>
-              <w:jc w:val="center"/>
-              <w:rPr>
-                <w:b/>
-                <w:bCs/>
-              </w:rPr>
-            </w:pPr>
-            <w:r>
-              <w:rPr>
-                <w:rStyle w:val="selected"/>
-                <w:b/>
-                <w:bCs/>
-              </w:rPr>
-              <w:t>Requirements</w:t>
-            </w:r>
-          </w:p>
-        </w:tc>
-        <w:tc>
-          <w:tcPr>
-            <w:tcW w:w="0" w:type="auto"/>
-            <w:vAlign w:val="center"/>
-            <w:hideMark/>
-          </w:tcPr>
-          <w:p>
-            <w:pPr>
-              <w:pStyle w:val="NormalWeb"/>
-              <w:jc w:val="center"/>
-              <w:rPr>
-                <w:b/>
-                <w:bCs/>
-              </w:rPr>
-            </w:pPr>
-            <w:r>
-              <w:rPr>
-                <w:rStyle w:val="selected"/>
-                <w:b/>
-                <w:bCs/>
-              </w:rPr>
-              <w:t>Effort</w:t>
-            </w:r>
-          </w:p>
-        </w:tc>
-        <w:tc>
-          <w:tcPr>
-            <w:tcW w:w="0" w:type="auto"/>
-            <w:vAlign w:val="center"/>
-            <w:hideMark/>
-          </w:tcPr>
-          <w:p>
-            <w:pPr>
-              <w:pStyle w:val="NormalWeb"/>
-              <w:jc w:val="center"/>
-              <w:rPr>
-                <w:b/>
-                <w:bCs/>
-              </w:rPr>
-            </w:pPr>
-            <w:r>
-              <w:rPr>
-                <w:rStyle w:val="selected"/>
-                <w:b/>
-                <w:bCs/>
-              </w:rPr>
-              <w:t>Business Value</w:t>
-            </w:r>
-          </w:p>
-        </w:tc>
-      </w:tr>
-      <w:tr>
-        <w:trPr>
-          <w:tblCellSpacing w:w="15" w:type="dxa"/>
-        </w:trPr>
-        <w:tc>
-          <w:tcPr>
-            <w:tcW w:w="0" w:type="auto"/>
-            <w:vAlign w:val="center"/>
-            <w:hideMark/>
-          </w:tcPr>
-          <w:p>
-            <w:pPr>
-              <w:pStyle w:val="NormalWeb"/>
-            </w:pPr>
-            <w:r>
-              <w:rPr>
-                <w:rStyle w:val="selected"/>
-                <w:b/>
-                <w:bCs/>
-              </w:rPr>
-              <w:t>UC-MOB-ORDER-002</w:t>
-            </w:r>
-          </w:p>
-        </w:tc>
-        <w:tc>
-          <w:tcPr>
-            <w:tcW w:w="0" w:type="auto"/>
-            <w:vAlign w:val="center"/>
-            <w:hideMark/>
-          </w:tcPr>
-          <w:p>
-            <w:pPr>
-              <w:pStyle w:val="NormalWeb"/>
-            </w:pPr>
-            <w:r>
-              <w:rPr>
-                <w:rStyle w:val="selected"/>
-              </w:rPr>
-              <w:t>Mobile App, Local Server</w:t>
-            </w:r>
-          </w:p>
-        </w:tc>
-        <w:tc>
-          <w:tcPr>
-            <w:tcW w:w="0" w:type="auto"/>
-            <w:vAlign w:val="center"/>
-            <w:hideMark/>
-          </w:tcPr>
-          <w:p>
-            <w:pPr>
-              <w:pStyle w:val="NormalWeb"/>
-            </w:pPr>
-            <w:r>
-              <w:rPr>
-                <w:rStyle w:val="selected"/>
-              </w:rPr>
-              <w:t>MOBILE-APP-FR-002-P1, LOCAL-FR-001-P1</w:t>
-            </w:r>
-          </w:p>
-        </w:tc>
-        <w:tc>
-          <w:tcPr>
-            <w:tcW w:w="0" w:type="auto"/>
-            <w:vAlign w:val="center"/>
-            <w:hideMark/>
-          </w:tcPr>
-          <w:p>
-            <w:pPr>
-              <w:pStyle w:val="NormalWeb"/>
-            </w:pPr>
-            <w:r>
-              <w:rPr>
-                <w:rStyle w:val="selected"/>
-              </w:rPr>
-              <w:t>Medium</w:t>
-            </w:r>
-          </w:p>
-        </w:tc>
-        <w:tc>
-          <w:tcPr>
-            <w:tcW w:w="0" w:type="auto"/>
-            <w:vAlign w:val="center"/>
-            <w:hideMark/>
-          </w:tcPr>
-          <w:p>
-            <w:pPr>
-              <w:pStyle w:val="NormalWeb"/>
-            </w:pPr>
-            <w:r>
-              <w:rPr>
-                <w:rStyle w:val="selected"/>
-              </w:rPr>
-              <w:t>High</w:t>
-            </w:r>
-          </w:p>
-        </w:tc>
-      </w:tr>
-      <w:tr>
-        <w:trPr>
-          <w:tblCellSpacing w:w="15" w:type="dxa"/>
-        </w:trPr>
-        <w:tc>
-          <w:tcPr>
-            <w:tcW w:w="0" w:type="auto"/>
-            <w:vAlign w:val="center"/>
-            <w:hideMark/>
-          </w:tcPr>
-          <w:p>
-            <w:pPr>
-              <w:pStyle w:val="NormalWeb"/>
-            </w:pPr>
-            <w:r>
-              <w:rPr>
-                <w:rStyle w:val="selected"/>
-                <w:b/>
-                <w:bCs/>
-              </w:rPr>
-              <w:t>UC-WEB-KITCHEN-301</w:t>
-            </w:r>
-          </w:p>
-        </w:tc>
-        <w:tc>
-          <w:tcPr>
-            <w:tcW w:w="0" w:type="auto"/>
-            <w:vAlign w:val="center"/>
-            <w:hideMark/>
-          </w:tcPr>
-          <w:p>
-            <w:pPr>
-              <w:pStyle w:val="NormalWeb"/>
-            </w:pPr>
-            <w:r>
-              <w:rPr>
-                <w:rStyle w:val="selected"/>
-              </w:rPr>
-              <w:t>Web App, Local Server</w:t>
-            </w:r>
-          </w:p>
-        </w:tc>
-        <w:tc>
-          <w:tcPr>
-            <w:tcW w:w="0" w:type="auto"/>
-            <w:vAlign w:val="center"/>
-            <w:hideMark/>
-          </w:tcPr>
-          <w:p>
-            <w:pPr>
-              <w:pStyle w:val="NormalWeb"/>
-            </w:pPr>
-            <w:r>
-              <w:rPr>
-                <w:rStyle w:val="selected"/>
-              </w:rPr>
-              <w:t>WEB-APP-FR-001-P1, LOCAL-FR-001-P1</w:t>
-            </w:r>
-          </w:p>
-        </w:tc>
-        <w:tc>
-          <w:tcPr>
-            <w:tcW w:w="0" w:type="auto"/>
-            <w:vAlign w:val="center"/>
-            <w:hideMark/>
-          </w:tcPr>
-          <w:p>
-            <w:pPr>
-              <w:pStyle w:val="NormalWeb"/>
-            </w:pPr>
-            <w:r>
-              <w:rPr>
-                <w:rStyle w:val="selected"/>
-              </w:rPr>
-              <w:t>Low</w:t>
-            </w:r>
-          </w:p>
-        </w:tc>
-        <w:tc>
-          <w:tcPr>
-            <w:tcW w:w="0" w:type="auto"/>
-            <w:vAlign w:val="center"/>
-            <w:hideMark/>
-          </w:tcPr>
-          <w:p>
-            <w:pPr>
-              <w:pStyle w:val="NormalWeb"/>
-            </w:pPr>
-            <w:r>
-              <w:rPr>
-                <w:rStyle w:val="selected"/>
-              </w:rPr>
-              <w:t>High</w:t>
-            </w:r>
-          </w:p>
-        </w:tc>
-      </w:tr>
-      <w:tr>
-        <w:trPr>
-          <w:tblCellSpacing w:w="15" w:type="dxa"/>
-        </w:trPr>
-        <w:tc>
-          <w:tcPr>
-            <w:tcW w:w="0" w:type="auto"/>
-            <w:vAlign w:val="center"/>
-            <w:hideMark/>
-          </w:tcPr>
-          <w:p>
-            <w:pPr>
-              <w:pStyle w:val="NormalWeb"/>
-            </w:pPr>
-            <w:r>
-              <w:rPr>
-                <w:rStyle w:val="selected"/>
-                <w:b/>
-                <w:bCs/>
-              </w:rPr>
-              <w:t>UC-MOB-BOOK-001</w:t>
-            </w:r>
-          </w:p>
-        </w:tc>
-        <w:tc>
-          <w:tcPr>
-            <w:tcW w:w="0" w:type="auto"/>
-            <w:vAlign w:val="center"/>
-            <w:hideMark/>
-          </w:tcPr>
-          <w:p>
-            <w:pPr>
-              <w:pStyle w:val="NormalWeb"/>
-            </w:pPr>
-            <w:r>
-              <w:rPr>
-                <w:rStyle w:val="selected"/>
-              </w:rPr>
-              <w:t>Mobile App, Cloud Server</w:t>
-            </w:r>
-          </w:p>
-        </w:tc>
-        <w:tc>
-          <w:tcPr>
-            <w:tcW w:w="0" w:type="auto"/>
-            <w:vAlign w:val="center"/>
-            <w:hideMark/>
-          </w:tcPr>
-          <w:p>
-            <w:pPr>
-              <w:pStyle w:val="NormalWeb"/>
-            </w:pPr>
-            <w:r>
-              <w:rPr>
-                <w:rStyle w:val="selected"/>
-              </w:rPr>
-              <w:t>MOBILE-APP-FR-101-P1, CLOUD-FR-102-P1</w:t>
-            </w:r>
-          </w:p>
-        </w:tc>
-        <w:tc>
-          <w:tcPr>
-            <w:tcW w:w="0" w:type="auto"/>
-            <w:vAlign w:val="center"/>
-            <w:hideMark/>
-          </w:tcPr>
-          <w:p>
-            <w:pPr>
-              <w:pStyle w:val="NormalWeb"/>
-            </w:pPr>
-            <w:r>
-              <w:rPr>
-                <w:rStyle w:val="selected"/>
-              </w:rPr>
-              <w:t>Medium</w:t>
-            </w:r>
-          </w:p>
-        </w:tc>
-        <w:tc>
-          <w:tcPr>
-            <w:tcW w:w="0" w:type="auto"/>
-            <w:vAlign w:val="center"/>
-            <w:hideMark/>
-          </w:tcPr>
-          <w:p>
-            <w:pPr>
-              <w:pStyle w:val="NormalWeb"/>
-            </w:pPr>
-            <w:r>
-              <w:rPr>
-                <w:rStyle w:val="selected"/>
-              </w:rPr>
-              <w:t>High</w:t>
-            </w:r>
-          </w:p>
-        </w:tc>
-      </w:tr>
-    </w:tbl>
-    <w:p>
-      <w:pPr>
-        <w:pStyle w:val="Heading2"/>
-        <w:rPr>
-          <w:rStyle w:val="selected"/>
-        </w:rPr>
-      </w:pPr>
-    </w:p>
-    <w:p>
-      <w:pPr>
-        <w:pStyle w:val="Heading2"/>
-        <w:rPr>
-          <w:rStyle w:val="selected"/>
-        </w:rPr>
-      </w:pPr>
-    </w:p>
-    <w:p>
-      <w:pPr>
-        <w:pStyle w:val="Heading2"/>
-        <w:rPr>
-          <w:rStyle w:val="selected"/>
-        </w:rPr>
-      </w:pPr>
-    </w:p>
-    <w:p>
-      <w:pPr>
-        <w:pStyle w:val="Heading2"/>
-        <w:rPr>
-          <w:rStyle w:val="selected"/>
-        </w:rPr>
-      </w:pPr>
-    </w:p>
-    <w:p>
-      <w:pPr>
-        <w:pStyle w:val="Heading2"/>
-        <w:rPr>
-          <w:rStyle w:val="selected"/>
-        </w:rPr>
-      </w:pPr>
-    </w:p>
-    <w:p>
-      <w:pPr>
-        <w:pStyle w:val="Heading1"/>
-        <w:numPr>
-          <w:ilvl w:val="0"/>
-          <w:numId w:val="1"/>
-        </w:numPr>
-      </w:pPr>
-      <w:r>
-        <w:rPr>
-          <w:rStyle w:val="selected"/>
-        </w:rPr>
-        <w:lastRenderedPageBreak/>
-        <w:t>DETAILED TEST CASE DEFINITIONS (P1)</w:t>
-      </w:r>
-    </w:p>
-    <w:p>
-      <w:pPr>
-        <w:pStyle w:val="Heading2"/>
-        <w:numPr>
-          <w:ilvl w:val="1"/>
-          <w:numId w:val="1"/>
-        </w:numPr>
-      </w:pPr>
+      <w:bookmarkStart w:id="14" w:name="_Toc211596324"/>
       <w:r>
         <w:rPr>
           <w:rStyle w:val="selected"/>
         </w:rPr>
         <w:t>Mobile App Test Cases (P1)</w:t>
       </w:r>
+      <w:bookmarkEnd w:id="14"/>
     </w:p>
     <w:p>
       <w:pPr>
@@ -10706,6 +12986,7 @@
         </w:numPr>
         <w:spacing w:before="0" w:beforeAutospacing="0" w:after="0" w:afterAutospacing="0"/>
       </w:pPr>
+      <w:bookmarkStart w:id="15" w:name="_Toc211596325"/>
       <w:r>
         <w:rPr>
           <w:rStyle w:val="selected"/>
@@ -10713,6 +12994,7 @@
         <w:lastRenderedPageBreak/>
         <w:t>Local Server Test Cases (P1)</w:t>
       </w:r>
+      <w:bookmarkEnd w:id="15"/>
     </w:p>
     <w:p>
       <w:pPr>
@@ -12710,12 +14992,14 @@
           <w:numId w:val="1"/>
         </w:numPr>
       </w:pPr>
+      <w:bookmarkStart w:id="16" w:name="_Toc211596326"/>
       <w:r>
         <w:rPr>
           <w:rStyle w:val="selected"/>
         </w:rPr>
         <w:t>Cloud Server Test Cases (P1)</w:t>
       </w:r>
+      <w:bookmarkEnd w:id="16"/>
     </w:p>
     <w:p>
       <w:pPr>
@@ -14661,12 +16945,14 @@
         </w:numPr>
         <w:spacing w:before="0" w:beforeAutospacing="0" w:after="0" w:afterAutospacing="0"/>
       </w:pPr>
+      <w:bookmarkStart w:id="17" w:name="_Toc211596327"/>
       <w:r>
         <w:rPr>
           <w:rStyle w:val="selected"/>
         </w:rPr>
         <w:t>Web App Test Cases (P1)</w:t>
       </w:r>
+      <w:bookmarkEnd w:id="17"/>
     </w:p>
     <w:p>
       <w:pPr>
@@ -16305,6 +18591,7 @@
           <w:numId w:val="1"/>
         </w:numPr>
       </w:pPr>
+      <w:bookmarkStart w:id="18" w:name="_Toc211596328"/>
       <w:r>
         <w:rPr>
           <w:rStyle w:val="selected"/>
@@ -16318,6 +18605,7 @@
         </w:rPr>
         <w:t>SUMMARY</w:t>
       </w:r>
+      <w:bookmarkEnd w:id="18"/>
     </w:p>
     <w:p>
       <w:pPr>
@@ -16327,12 +18615,14 @@
           <w:numId w:val="1"/>
         </w:numPr>
       </w:pPr>
+      <w:bookmarkStart w:id="19" w:name="_Toc211596329"/>
       <w:r>
         <w:rPr>
           <w:rStyle w:val="selected"/>
         </w:rPr>
         <w:t>MOBILE-APP Traceability Details</w:t>
       </w:r>
+      <w:bookmarkEnd w:id="19"/>
     </w:p>
     <w:tbl>
       <w:tblPr>
@@ -17421,6 +19711,7 @@
           <w:numId w:val="1"/>
         </w:numPr>
       </w:pPr>
+      <w:bookmarkStart w:id="20" w:name="_Toc211596330"/>
       <w:r>
         <w:rPr>
           <w:rStyle w:val="selected"/>
@@ -17428,6 +19719,7 @@
         <w:lastRenderedPageBreak/>
         <w:t>LOCAL-SERVER Traceability Details</w:t>
       </w:r>
+      <w:bookmarkEnd w:id="20"/>
     </w:p>
     <w:tbl>
       <w:tblPr>
@@ -18075,12 +20367,14 @@
           <w:numId w:val="1"/>
         </w:numPr>
       </w:pPr>
+      <w:bookmarkStart w:id="21" w:name="_Toc211596331"/>
       <w:r>
         <w:rPr>
           <w:rStyle w:val="selected"/>
         </w:rPr>
         <w:t>CLOUD-SERVER Traceability Details</w:t>
       </w:r>
+      <w:bookmarkEnd w:id="21"/>
     </w:p>
     <w:tbl>
       <w:tblPr>
@@ -18729,12 +21023,14 @@
           <w:numId w:val="1"/>
         </w:numPr>
       </w:pPr>
+      <w:bookmarkStart w:id="22" w:name="_Toc211596332"/>
       <w:r>
         <w:rPr>
           <w:rStyle w:val="selected"/>
         </w:rPr>
         <w:t>WEB-APP Traceability Details</w:t>
       </w:r>
+      <w:bookmarkEnd w:id="22"/>
     </w:p>
     <w:tbl>
       <w:tblPr>
@@ -19379,6 +21675,7 @@
           <w:numId w:val="1"/>
         </w:numPr>
       </w:pPr>
+      <w:bookmarkStart w:id="23" w:name="_Toc211596333"/>
       <w:r>
         <w:rPr>
           <w:rStyle w:val="selected"/>
@@ -19386,6 +21683,7 @@
         <w:lastRenderedPageBreak/>
         <w:t>SPRINT PLANNING MATRIX</w:t>
       </w:r>
+      <w:bookmarkEnd w:id="23"/>
     </w:p>
     <w:p>
       <w:pPr>
@@ -19395,12 +21693,14 @@
           <w:numId w:val="1"/>
         </w:numPr>
       </w:pPr>
+      <w:bookmarkStart w:id="24" w:name="_Toc211596334"/>
       <w:r>
         <w:rPr>
           <w:rStyle w:val="selected"/>
         </w:rPr>
         <w:t>Sprint 1: Foundation (Weeks 1-2)</w:t>
       </w:r>
+      <w:bookmarkEnd w:id="24"/>
     </w:p>
     <w:tbl>
       <w:tblPr>
@@ -20377,12 +22677,14 @@
           <w:numId w:val="1"/>
         </w:numPr>
       </w:pPr>
+      <w:bookmarkStart w:id="25" w:name="_Toc211596335"/>
       <w:r>
         <w:rPr>
           <w:rStyle w:val="selected"/>
         </w:rPr>
         <w:t>Sprint 2: Payments &amp; Bookings (Weeks 3-4)</w:t>
       </w:r>
+      <w:bookmarkEnd w:id="25"/>
     </w:p>
     <w:tbl>
       <w:tblPr>
@@ -21814,6 +24116,7 @@
           <w:numId w:val="1"/>
         </w:numPr>
       </w:pPr>
+      <w:bookmarkStart w:id="26" w:name="_Toc211596336"/>
       <w:r>
         <w:rPr>
           <w:rStyle w:val="selected"/>
@@ -21821,6 +24124,7 @@
         <w:lastRenderedPageBreak/>
         <w:t>RISK ASSESSMENT BY USE CASE</w:t>
       </w:r>
+      <w:bookmarkEnd w:id="26"/>
     </w:p>
     <w:p>
       <w:pPr>
@@ -21830,12 +24134,14 @@
           <w:numId w:val="1"/>
         </w:numPr>
       </w:pPr>
+      <w:bookmarkStart w:id="27" w:name="_Toc211596337"/>
       <w:r>
         <w:rPr>
           <w:rStyle w:val="selected"/>
         </w:rPr>
         <w:t>High Risk Use Cases</w:t>
       </w:r>
+      <w:bookmarkEnd w:id="27"/>
     </w:p>
     <w:tbl>
       <w:tblPr>
@@ -22289,12 +24595,14 @@
           <w:numId w:val="1"/>
         </w:numPr>
       </w:pPr>
+      <w:bookmarkStart w:id="28" w:name="_Toc211596338"/>
       <w:r>
         <w:rPr>
           <w:rStyle w:val="selected"/>
         </w:rPr>
         <w:t>Medium Risk Use Cases</w:t>
       </w:r>
+      <w:bookmarkEnd w:id="28"/>
     </w:p>
     <w:tbl>
       <w:tblPr>
@@ -22819,6 +25127,7 @@
           <w:numId w:val="1"/>
         </w:numPr>
       </w:pPr>
+      <w:bookmarkStart w:id="29" w:name="_Toc211596339"/>
       <w:r>
         <w:rPr>
           <w:rStyle w:val="selected"/>
@@ -22826,6 +25135,7 @@
         <w:lastRenderedPageBreak/>
         <w:t>SUCCESS METRICS TRACKING</w:t>
       </w:r>
+      <w:bookmarkEnd w:id="29"/>
     </w:p>
     <w:tbl>
       <w:tblPr>
@@ -23856,8 +26166,8 @@
       </w:pPr>
     </w:p>
     <w:sectPr>
-      <w:headerReference w:type="default" r:id="rId11"/>
-      <w:footerReference w:type="default" r:id="rId12"/>
+      <w:headerReference w:type="default" r:id="rId12"/>
+      <w:footerReference w:type="default" r:id="rId13"/>
       <w:pgSz w:w="12240" w:h="15840"/>
       <w:pgMar w:top="1440" w:right="1440" w:bottom="1440" w:left="1440" w:header="708" w:footer="708" w:gutter="0"/>
       <w:cols w:space="708"/>
@@ -23990,7 +26300,7 @@
             <w:bCs/>
             <w:noProof/>
           </w:rPr>
-          <w:t>4</w:t>
+          <w:t>20</w:t>
         </w:r>
         <w:r>
           <w:rPr>
@@ -24900,6 +27210,66 @@
     <w:uiPriority w:val="99"/>
     <w:rsid w:val="00D60857"/>
   </w:style>
+  <w:style w:type="paragraph" w:styleId="TOCHeading">
+    <w:name w:val="TOC Heading"/>
+    <w:basedOn w:val="Heading1"/>
+    <w:next w:val="Normal"/>
+    <w:uiPriority w:val="39"/>
+    <w:unhideWhenUsed/>
+    <w:qFormat/>
+    <w:rsid w:val="00B72C06"/>
+    <w:pPr>
+      <w:keepNext/>
+      <w:keepLines/>
+      <w:spacing w:before="240" w:beforeAutospacing="0" w:after="0" w:afterAutospacing="0" w:line="259" w:lineRule="auto"/>
+      <w:outlineLvl w:val="9"/>
+    </w:pPr>
+    <w:rPr>
+      <w:rFonts w:asciiTheme="majorHAnsi" w:eastAsiaTheme="majorEastAsia" w:hAnsiTheme="majorHAnsi" w:cstheme="majorBidi"/>
+      <w:b w:val="0"/>
+      <w:bCs w:val="0"/>
+      <w:color w:val="2E74B5" w:themeColor="accent1" w:themeShade="BF"/>
+      <w:kern w:val="0"/>
+      <w:sz w:val="32"/>
+      <w:szCs w:val="32"/>
+    </w:rPr>
+  </w:style>
+  <w:style w:type="paragraph" w:styleId="TOC1">
+    <w:name w:val="toc 1"/>
+    <w:basedOn w:val="Normal"/>
+    <w:next w:val="Normal"/>
+    <w:autoRedefine/>
+    <w:uiPriority w:val="39"/>
+    <w:unhideWhenUsed/>
+    <w:rsid w:val="00B72C06"/>
+    <w:pPr>
+      <w:spacing w:after="100"/>
+    </w:pPr>
+  </w:style>
+  <w:style w:type="paragraph" w:styleId="TOC2">
+    <w:name w:val="toc 2"/>
+    <w:basedOn w:val="Normal"/>
+    <w:next w:val="Normal"/>
+    <w:autoRedefine/>
+    <w:uiPriority w:val="39"/>
+    <w:unhideWhenUsed/>
+    <w:rsid w:val="00B72C06"/>
+    <w:pPr>
+      <w:spacing w:after="100"/>
+      <w:ind w:left="220"/>
+    </w:pPr>
+  </w:style>
+  <w:style w:type="character" w:styleId="Hyperlink">
+    <w:name w:val="Hyperlink"/>
+    <w:basedOn w:val="DefaultParagraphFont"/>
+    <w:uiPriority w:val="99"/>
+    <w:unhideWhenUsed/>
+    <w:rsid w:val="00B72C06"/>
+    <w:rPr>
+      <w:color w:val="0563C1" w:themeColor="hyperlink"/>
+      <w:u w:val="single"/>
+    </w:rPr>
+  </w:style>
 </w:styles>
 </file>
 
@@ -25162,4 +27532,16 @@
     </a:ext>
   </a:extLst>
 </a:theme>
+</file>
+
+<file path=customXml/item1.xml><?xml version="1.0" encoding="utf-8"?>
+<b:Sources xmlns:b="http://schemas.openxmlformats.org/officeDocument/2006/bibliography" xmlns="http://schemas.openxmlformats.org/officeDocument/2006/bibliography" SelectedStyle="\APASixthEditionOfficeOnline.xsl" StyleName="APA" Version="6"/>
+</file>
+
+<file path=customXml/itemProps1.xml><?xml version="1.0" encoding="utf-8"?>
+<ds:datastoreItem xmlns:ds="http://schemas.openxmlformats.org/officeDocument/2006/customXml" ds:itemID="{6D73374E-8D1F-4AF3-9457-3ABDD8F0D067}">
+  <ds:schemaRefs>
+    <ds:schemaRef ds:uri="http://schemas.openxmlformats.org/officeDocument/2006/bibliography"/>
+  </ds:schemaRefs>
+</ds:datastoreItem>
 </file>
</xml_diff>